<commit_message>
document updated. StrategyAI was completed.
</commit_message>
<xml_diff>
--- a/MMI513-TermProjectReport.docx
+++ b/MMI513-TermProjectReport.docx
@@ -62,7 +62,13 @@
         </w:numPr>
       </w:pPr>
       <w:r>
-        <w:t>Strategy AI</w:t>
+        <w:t>Strategy</w:t>
+      </w:r>
+      <w:r>
+        <w:t>-</w:t>
+      </w:r>
+      <w:r>
+        <w:t>AI</w:t>
       </w:r>
     </w:p>
     <w:p>
@@ -156,7 +162,7 @@
         <w:pStyle w:val="ListParagraph"/>
         <w:numPr>
           <w:ilvl w:val="0"/>
-          <w:numId w:val="5"/>
+          <w:numId w:val="7"/>
         </w:numPr>
       </w:pPr>
       <w:r>
@@ -168,7 +174,7 @@
         <w:pStyle w:val="ListParagraph"/>
         <w:numPr>
           <w:ilvl w:val="0"/>
-          <w:numId w:val="5"/>
+          <w:numId w:val="7"/>
         </w:numPr>
       </w:pPr>
       <w:r>
@@ -183,7 +189,7 @@
         <w:pStyle w:val="ListParagraph"/>
         <w:numPr>
           <w:ilvl w:val="0"/>
-          <w:numId w:val="5"/>
+          <w:numId w:val="7"/>
         </w:numPr>
       </w:pPr>
       <w:r>
@@ -216,7 +222,7 @@
         <w:pStyle w:val="ListParagraph"/>
         <w:numPr>
           <w:ilvl w:val="0"/>
-          <w:numId w:val="5"/>
+          <w:numId w:val="7"/>
         </w:numPr>
       </w:pPr>
       <w:r>
@@ -260,7 +266,7 @@
         <w:pStyle w:val="ListParagraph"/>
         <w:numPr>
           <w:ilvl w:val="0"/>
-          <w:numId w:val="6"/>
+          <w:numId w:val="8"/>
         </w:numPr>
       </w:pPr>
       <w:r>
@@ -287,7 +293,7 @@
         <w:pStyle w:val="ListParagraph"/>
         <w:numPr>
           <w:ilvl w:val="0"/>
-          <w:numId w:val="6"/>
+          <w:numId w:val="8"/>
         </w:numPr>
       </w:pPr>
       <w:r>
@@ -302,7 +308,7 @@
         <w:pStyle w:val="ListParagraph"/>
         <w:numPr>
           <w:ilvl w:val="0"/>
-          <w:numId w:val="6"/>
+          <w:numId w:val="8"/>
         </w:numPr>
       </w:pPr>
       <w:r>
@@ -314,7 +320,7 @@
         <w:pStyle w:val="ListParagraph"/>
         <w:numPr>
           <w:ilvl w:val="0"/>
-          <w:numId w:val="6"/>
+          <w:numId w:val="8"/>
         </w:numPr>
       </w:pPr>
       <w:r>
@@ -348,6 +354,74 @@
     </w:p>
     <w:p>
       <w:pPr>
+        <w:ind w:firstLine="360"/>
+      </w:pPr>
+      <w:r>
+        <w:t>In the base code, there was no ability in terms of strategy since the placement of ghosts for the generated maze was not available. Thus</w:t>
+      </w:r>
+      <w:r>
+        <w:t>,</w:t>
+      </w:r>
+      <w:r>
+        <w:t xml:space="preserve"> the enhancement stands as defined below:</w:t>
+      </w:r>
+    </w:p>
+    <w:p>
+      <w:pPr>
+        <w:pStyle w:val="ListParagraph"/>
+        <w:numPr>
+          <w:ilvl w:val="0"/>
+          <w:numId w:val="9"/>
+        </w:numPr>
+      </w:pPr>
+      <w:r>
+        <w:t xml:space="preserve">The placement for spawn locations of the ghosts is generated for generic locations of the players and mazes. </w:t>
+      </w:r>
+    </w:p>
+    <w:p>
+      <w:pPr>
+        <w:pStyle w:val="ListParagraph"/>
+        <w:numPr>
+          <w:ilvl w:val="0"/>
+          <w:numId w:val="9"/>
+        </w:numPr>
+      </w:pPr>
+      <w:r>
+        <w:t>Difficulty level can be arranged strategically by setting ghost spawn distance.</w:t>
+      </w:r>
+    </w:p>
+    <w:p>
+      <w:pPr>
+        <w:pStyle w:val="ListParagraph"/>
+        <w:numPr>
+          <w:ilvl w:val="0"/>
+          <w:numId w:val="9"/>
+        </w:numPr>
+      </w:pPr>
+      <w:r>
+        <w:t>A new ghost generation structure was created.</w:t>
+      </w:r>
+    </w:p>
+    <w:p>
+      <w:pPr>
+        <w:pStyle w:val="ListParagraph"/>
+        <w:numPr>
+          <w:ilvl w:val="0"/>
+          <w:numId w:val="9"/>
+        </w:numPr>
+      </w:pPr>
+      <w:r>
+        <w:t>Ghost generation time limit can be determined and color variety is provided.</w:t>
+      </w:r>
+    </w:p>
+    <w:p>
+      <w:pPr>
+        <w:pStyle w:val="ListParagraph"/>
+        <w:ind w:left="1440"/>
+      </w:pPr>
+    </w:p>
+    <w:p>
+      <w:pPr>
         <w:pStyle w:val="Heading3"/>
         <w:numPr>
           <w:ilvl w:val="0"/>
@@ -355,10 +429,17 @@
         </w:numPr>
       </w:pPr>
       <w:r>
-        <w:t>Ghost AI:</w:t>
-      </w:r>
-    </w:p>
-    <w:p/>
+        <w:t>Tactical-</w:t>
+      </w:r>
+      <w:r>
+        <w:t>AI:</w:t>
+      </w:r>
+    </w:p>
+    <w:p>
+      <w:pPr>
+        <w:ind w:left="360"/>
+      </w:pPr>
+    </w:p>
     <w:p>
       <w:pPr>
         <w:pStyle w:val="Heading3"/>
@@ -385,6 +466,8 @@
       </w:r>
     </w:p>
     <w:sectPr>
+      <w:headerReference w:type="default" r:id="rId7"/>
+      <w:footerReference w:type="default" r:id="rId8"/>
       <w:pgSz w:w="11906" w:h="16838"/>
       <w:pgMar w:top="1417" w:right="1417" w:bottom="1417" w:left="1417" w:header="708" w:footer="708" w:gutter="0"/>
       <w:cols w:space="708"/>
@@ -394,6 +477,127 @@
 </w:document>
 </file>
 
+<file path=word/endnotes.xml><?xml version="1.0" encoding="utf-8"?>
+<w:endnotes xmlns:wpc="http://schemas.microsoft.com/office/word/2010/wordprocessingCanvas" xmlns:cx="http://schemas.microsoft.com/office/drawing/2014/chartex" xmlns:cx1="http://schemas.microsoft.com/office/drawing/2015/9/8/chartex" xmlns:cx2="http://schemas.microsoft.com/office/drawing/2015/10/21/chartex" xmlns:cx3="http://schemas.microsoft.com/office/drawing/2016/5/9/chartex" xmlns:cx4="http://schemas.microsoft.com/office/drawing/2016/5/10/chartex" xmlns:cx5="http://schemas.microsoft.com/office/drawing/2016/5/11/chartex" xmlns:cx6="http://schemas.microsoft.com/office/drawing/2016/5/12/chartex" xmlns:cx7="http://schemas.microsoft.com/office/drawing/2016/5/13/chartex" xmlns:cx8="http://schemas.microsoft.com/office/drawing/2016/5/14/chartex" xmlns:mc="http://schemas.openxmlformats.org/markup-compatibility/2006" xmlns:aink="http://schemas.microsoft.com/office/drawing/2016/ink" xmlns:am3d="http://schemas.microsoft.com/office/drawing/2017/model3d" xmlns:o="urn:schemas-microsoft-com:office:office" xmlns:oel="http://schemas.microsoft.com/office/2019/extlst" xmlns:r="http://schemas.openxmlformats.org/officeDocument/2006/relationships" xmlns:m="http://schemas.openxmlformats.org/officeDocument/2006/math" xmlns:v="urn:schemas-microsoft-com:vml" xmlns:wp14="http://schemas.microsoft.com/office/word/2010/wordprocessingDrawing" xmlns:wp="http://schemas.openxmlformats.org/drawingml/2006/wordprocessingDrawing" xmlns:w10="urn:schemas-microsoft-com:office:word" xmlns:w="http://schemas.openxmlformats.org/wordprocessingml/2006/main" xmlns:w14="http://schemas.microsoft.com/office/word/2010/wordml" xmlns:w15="http://schemas.microsoft.com/office/word/2012/wordml" xmlns:w16cex="http://schemas.microsoft.com/office/word/2018/wordml/cex" xmlns:w16cid="http://schemas.microsoft.com/office/word/2016/wordml/cid" xmlns:w16="http://schemas.microsoft.com/office/word/2018/wordml" xmlns:w16sdtdh="http://schemas.microsoft.com/office/word/2020/wordml/sdtdatahash" xmlns:w16se="http://schemas.microsoft.com/office/word/2015/wordml/symex" xmlns:wpg="http://schemas.microsoft.com/office/word/2010/wordprocessingGroup" xmlns:wpi="http://schemas.microsoft.com/office/word/2010/wordprocessingInk" xmlns:wne="http://schemas.microsoft.com/office/word/2006/wordml" xmlns:wps="http://schemas.microsoft.com/office/word/2010/wordprocessingShape" mc:Ignorable="w14 w15 w16se w16cid w16 w16cex w16sdtdh wp14">
+  <w:endnote w:type="separator" w:id="-1">
+    <w:p>
+      <w:pPr>
+        <w:spacing w:after="0" w:line="240" w:lineRule="auto"/>
+      </w:pPr>
+      <w:r>
+        <w:separator/>
+      </w:r>
+    </w:p>
+  </w:endnote>
+  <w:endnote w:type="continuationSeparator" w:id="0">
+    <w:p>
+      <w:pPr>
+        <w:spacing w:after="0" w:line="240" w:lineRule="auto"/>
+      </w:pPr>
+      <w:r>
+        <w:continuationSeparator/>
+      </w:r>
+    </w:p>
+  </w:endnote>
+</w:endnotes>
+</file>
+
+<file path=word/footer1.xml><?xml version="1.0" encoding="utf-8"?>
+<w:ftr xmlns:wpc="http://schemas.microsoft.com/office/word/2010/wordprocessingCanvas" xmlns:cx="http://schemas.microsoft.com/office/drawing/2014/chartex" xmlns:cx1="http://schemas.microsoft.com/office/drawing/2015/9/8/chartex" xmlns:cx2="http://schemas.microsoft.com/office/drawing/2015/10/21/chartex" xmlns:cx3="http://schemas.microsoft.com/office/drawing/2016/5/9/chartex" xmlns:cx4="http://schemas.microsoft.com/office/drawing/2016/5/10/chartex" xmlns:cx5="http://schemas.microsoft.com/office/drawing/2016/5/11/chartex" xmlns:cx6="http://schemas.microsoft.com/office/drawing/2016/5/12/chartex" xmlns:cx7="http://schemas.microsoft.com/office/drawing/2016/5/13/chartex" xmlns:cx8="http://schemas.microsoft.com/office/drawing/2016/5/14/chartex" xmlns:mc="http://schemas.openxmlformats.org/markup-compatibility/2006" xmlns:aink="http://schemas.microsoft.com/office/drawing/2016/ink" xmlns:am3d="http://schemas.microsoft.com/office/drawing/2017/model3d" xmlns:o="urn:schemas-microsoft-com:office:office" xmlns:oel="http://schemas.microsoft.com/office/2019/extlst" xmlns:r="http://schemas.openxmlformats.org/officeDocument/2006/relationships" xmlns:m="http://schemas.openxmlformats.org/officeDocument/2006/math" xmlns:v="urn:schemas-microsoft-com:vml" xmlns:wp14="http://schemas.microsoft.com/office/word/2010/wordprocessingDrawing" xmlns:wp="http://schemas.openxmlformats.org/drawingml/2006/wordprocessingDrawing" xmlns:w10="urn:schemas-microsoft-com:office:word" xmlns:w="http://schemas.openxmlformats.org/wordprocessingml/2006/main" xmlns:w14="http://schemas.microsoft.com/office/word/2010/wordml" xmlns:w15="http://schemas.microsoft.com/office/word/2012/wordml" xmlns:w16cex="http://schemas.microsoft.com/office/word/2018/wordml/cex" xmlns:w16cid="http://schemas.microsoft.com/office/word/2016/wordml/cid" xmlns:w16="http://schemas.microsoft.com/office/word/2018/wordml" xmlns:w16sdtdh="http://schemas.microsoft.com/office/word/2020/wordml/sdtdatahash" xmlns:w16se="http://schemas.microsoft.com/office/word/2015/wordml/symex" xmlns:wpg="http://schemas.microsoft.com/office/word/2010/wordprocessingGroup" xmlns:wpi="http://schemas.microsoft.com/office/word/2010/wordprocessingInk" xmlns:wne="http://schemas.microsoft.com/office/word/2006/wordml" xmlns:wps="http://schemas.microsoft.com/office/word/2010/wordprocessingShape" mc:Ignorable="w14 w15 w16se w16cid w16 w16cex w16sdtdh wp14">
+  <w:sdt>
+    <w:sdtPr>
+      <w:rPr>
+        <w:noProof w:val="0"/>
+      </w:rPr>
+      <w:id w:val="-828356179"/>
+      <w:docPartObj>
+        <w:docPartGallery w:val="Page Numbers (Bottom of Page)"/>
+        <w:docPartUnique/>
+      </w:docPartObj>
+    </w:sdtPr>
+    <w:sdtEndPr>
+      <w:rPr>
+        <w:noProof/>
+      </w:rPr>
+    </w:sdtEndPr>
+    <w:sdtContent>
+      <w:p>
+        <w:pPr>
+          <w:pStyle w:val="Footer"/>
+          <w:jc w:val="center"/>
+        </w:pPr>
+        <w:r>
+          <w:rPr>
+            <w:noProof w:val="0"/>
+          </w:rPr>
+          <w:fldChar w:fldCharType="begin"/>
+        </w:r>
+        <w:r>
+          <w:instrText xml:space="preserve"> PAGE   \* MERGEFORMAT </w:instrText>
+        </w:r>
+        <w:r>
+          <w:rPr>
+            <w:noProof w:val="0"/>
+          </w:rPr>
+          <w:fldChar w:fldCharType="separate"/>
+        </w:r>
+        <w:r>
+          <w:t>2</w:t>
+        </w:r>
+        <w:r>
+          <w:fldChar w:fldCharType="end"/>
+        </w:r>
+      </w:p>
+    </w:sdtContent>
+  </w:sdt>
+  <w:p>
+    <w:pPr>
+      <w:pStyle w:val="Footer"/>
+    </w:pPr>
+  </w:p>
+</w:ftr>
+</file>
+
+<file path=word/footnotes.xml><?xml version="1.0" encoding="utf-8"?>
+<w:footnotes xmlns:wpc="http://schemas.microsoft.com/office/word/2010/wordprocessingCanvas" xmlns:cx="http://schemas.microsoft.com/office/drawing/2014/chartex" xmlns:cx1="http://schemas.microsoft.com/office/drawing/2015/9/8/chartex" xmlns:cx2="http://schemas.microsoft.com/office/drawing/2015/10/21/chartex" xmlns:cx3="http://schemas.microsoft.com/office/drawing/2016/5/9/chartex" xmlns:cx4="http://schemas.microsoft.com/office/drawing/2016/5/10/chartex" xmlns:cx5="http://schemas.microsoft.com/office/drawing/2016/5/11/chartex" xmlns:cx6="http://schemas.microsoft.com/office/drawing/2016/5/12/chartex" xmlns:cx7="http://schemas.microsoft.com/office/drawing/2016/5/13/chartex" xmlns:cx8="http://schemas.microsoft.com/office/drawing/2016/5/14/chartex" xmlns:mc="http://schemas.openxmlformats.org/markup-compatibility/2006" xmlns:aink="http://schemas.microsoft.com/office/drawing/2016/ink" xmlns:am3d="http://schemas.microsoft.com/office/drawing/2017/model3d" xmlns:o="urn:schemas-microsoft-com:office:office" xmlns:oel="http://schemas.microsoft.com/office/2019/extlst" xmlns:r="http://schemas.openxmlformats.org/officeDocument/2006/relationships" xmlns:m="http://schemas.openxmlformats.org/officeDocument/2006/math" xmlns:v="urn:schemas-microsoft-com:vml" xmlns:wp14="http://schemas.microsoft.com/office/word/2010/wordprocessingDrawing" xmlns:wp="http://schemas.openxmlformats.org/drawingml/2006/wordprocessingDrawing" xmlns:w10="urn:schemas-microsoft-com:office:word" xmlns:w="http://schemas.openxmlformats.org/wordprocessingml/2006/main" xmlns:w14="http://schemas.microsoft.com/office/word/2010/wordml" xmlns:w15="http://schemas.microsoft.com/office/word/2012/wordml" xmlns:w16cex="http://schemas.microsoft.com/office/word/2018/wordml/cex" xmlns:w16cid="http://schemas.microsoft.com/office/word/2016/wordml/cid" xmlns:w16="http://schemas.microsoft.com/office/word/2018/wordml" xmlns:w16sdtdh="http://schemas.microsoft.com/office/word/2020/wordml/sdtdatahash" xmlns:w16se="http://schemas.microsoft.com/office/word/2015/wordml/symex" xmlns:wpg="http://schemas.microsoft.com/office/word/2010/wordprocessingGroup" xmlns:wpi="http://schemas.microsoft.com/office/word/2010/wordprocessingInk" xmlns:wne="http://schemas.microsoft.com/office/word/2006/wordml" xmlns:wps="http://schemas.microsoft.com/office/word/2010/wordprocessingShape" mc:Ignorable="w14 w15 w16se w16cid w16 w16cex w16sdtdh wp14">
+  <w:footnote w:type="separator" w:id="-1">
+    <w:p>
+      <w:pPr>
+        <w:spacing w:after="0" w:line="240" w:lineRule="auto"/>
+      </w:pPr>
+      <w:r>
+        <w:separator/>
+      </w:r>
+    </w:p>
+  </w:footnote>
+  <w:footnote w:type="continuationSeparator" w:id="0">
+    <w:p>
+      <w:pPr>
+        <w:spacing w:after="0" w:line="240" w:lineRule="auto"/>
+      </w:pPr>
+      <w:r>
+        <w:continuationSeparator/>
+      </w:r>
+    </w:p>
+  </w:footnote>
+</w:footnotes>
+</file>
+
+<file path=word/header1.xml><?xml version="1.0" encoding="utf-8"?>
+<w:hdr xmlns:wpc="http://schemas.microsoft.com/office/word/2010/wordprocessingCanvas" xmlns:cx="http://schemas.microsoft.com/office/drawing/2014/chartex" xmlns:cx1="http://schemas.microsoft.com/office/drawing/2015/9/8/chartex" xmlns:cx2="http://schemas.microsoft.com/office/drawing/2015/10/21/chartex" xmlns:cx3="http://schemas.microsoft.com/office/drawing/2016/5/9/chartex" xmlns:cx4="http://schemas.microsoft.com/office/drawing/2016/5/10/chartex" xmlns:cx5="http://schemas.microsoft.com/office/drawing/2016/5/11/chartex" xmlns:cx6="http://schemas.microsoft.com/office/drawing/2016/5/12/chartex" xmlns:cx7="http://schemas.microsoft.com/office/drawing/2016/5/13/chartex" xmlns:cx8="http://schemas.microsoft.com/office/drawing/2016/5/14/chartex" xmlns:mc="http://schemas.openxmlformats.org/markup-compatibility/2006" xmlns:aink="http://schemas.microsoft.com/office/drawing/2016/ink" xmlns:am3d="http://schemas.microsoft.com/office/drawing/2017/model3d" xmlns:o="urn:schemas-microsoft-com:office:office" xmlns:oel="http://schemas.microsoft.com/office/2019/extlst" xmlns:r="http://schemas.openxmlformats.org/officeDocument/2006/relationships" xmlns:m="http://schemas.openxmlformats.org/officeDocument/2006/math" xmlns:v="urn:schemas-microsoft-com:vml" xmlns:wp14="http://schemas.microsoft.com/office/word/2010/wordprocessingDrawing" xmlns:wp="http://schemas.openxmlformats.org/drawingml/2006/wordprocessingDrawing" xmlns:w10="urn:schemas-microsoft-com:office:word" xmlns:w="http://schemas.openxmlformats.org/wordprocessingml/2006/main" xmlns:w14="http://schemas.microsoft.com/office/word/2010/wordml" xmlns:w15="http://schemas.microsoft.com/office/word/2012/wordml" xmlns:w16cex="http://schemas.microsoft.com/office/word/2018/wordml/cex" xmlns:w16cid="http://schemas.microsoft.com/office/word/2016/wordml/cid" xmlns:w16="http://schemas.microsoft.com/office/word/2018/wordml" xmlns:w16sdtdh="http://schemas.microsoft.com/office/word/2020/wordml/sdtdatahash" xmlns:w16se="http://schemas.microsoft.com/office/word/2015/wordml/symex" xmlns:wpg="http://schemas.microsoft.com/office/word/2010/wordprocessingGroup" xmlns:wpi="http://schemas.microsoft.com/office/word/2010/wordprocessingInk" xmlns:wne="http://schemas.microsoft.com/office/word/2006/wordml" xmlns:wps="http://schemas.microsoft.com/office/word/2010/wordprocessingShape" mc:Ignorable="w14 w15 w16se w16cid w16 w16cex w16sdtdh wp14">
+  <w:p>
+    <w:pPr>
+      <w:pStyle w:val="Header"/>
+    </w:pPr>
+  </w:p>
+  <w:p>
+    <w:pPr>
+      <w:pStyle w:val="Header"/>
+    </w:pPr>
+  </w:p>
+</w:hdr>
+</file>
+
 <file path=word/numbering.xml><?xml version="1.0" encoding="utf-8"?>
 <w:numbering xmlns:wpc="http://schemas.microsoft.com/office/word/2010/wordprocessingCanvas" xmlns:cx="http://schemas.microsoft.com/office/drawing/2014/chartex" xmlns:cx1="http://schemas.microsoft.com/office/drawing/2015/9/8/chartex" xmlns:cx2="http://schemas.microsoft.com/office/drawing/2015/10/21/chartex" xmlns:cx3="http://schemas.microsoft.com/office/drawing/2016/5/9/chartex" xmlns:cx4="http://schemas.microsoft.com/office/drawing/2016/5/10/chartex" xmlns:cx5="http://schemas.microsoft.com/office/drawing/2016/5/11/chartex" xmlns:cx6="http://schemas.microsoft.com/office/drawing/2016/5/12/chartex" xmlns:cx7="http://schemas.microsoft.com/office/drawing/2016/5/13/chartex" xmlns:cx8="http://schemas.microsoft.com/office/drawing/2016/5/14/chartex" xmlns:mc="http://schemas.openxmlformats.org/markup-compatibility/2006" xmlns:aink="http://schemas.microsoft.com/office/drawing/2016/ink" xmlns:am3d="http://schemas.microsoft.com/office/drawing/2017/model3d" xmlns:o="urn:schemas-microsoft-com:office:office" xmlns:oel="http://schemas.microsoft.com/office/2019/extlst" xmlns:r="http://schemas.openxmlformats.org/officeDocument/2006/relationships" xmlns:m="http://schemas.openxmlformats.org/officeDocument/2006/math" xmlns:v="urn:schemas-microsoft-com:vml" xmlns:wp14="http://schemas.microsoft.com/office/word/2010/wordprocessingDrawing" xmlns:wp="http://schemas.openxmlformats.org/drawingml/2006/wordprocessingDrawing" xmlns:w10="urn:schemas-microsoft-com:office:word" xmlns:w="http://schemas.openxmlformats.org/wordprocessingml/2006/main" xmlns:w14="http://schemas.microsoft.com/office/word/2010/wordml" xmlns:w15="http://schemas.microsoft.com/office/word/2012/wordml" xmlns:w16cex="http://schemas.microsoft.com/office/word/2018/wordml/cex" xmlns:w16cid="http://schemas.microsoft.com/office/word/2016/wordml/cid" xmlns:w16="http://schemas.microsoft.com/office/word/2018/wordml" xmlns:w16sdtdh="http://schemas.microsoft.com/office/word/2020/wordml/sdtdatahash" xmlns:w16se="http://schemas.microsoft.com/office/word/2015/wordml/symex" xmlns:wpg="http://schemas.microsoft.com/office/word/2010/wordprocessingGroup" xmlns:wpi="http://schemas.microsoft.com/office/word/2010/wordprocessingInk" xmlns:wne="http://schemas.microsoft.com/office/word/2006/wordml" xmlns:wps="http://schemas.microsoft.com/office/word/2010/wordprocessingShape" mc:Ignorable="w14 w15 w16se w16cid w16 w16cex w16sdtdh wp14">
   <w:abstractNum w:abstractNumId="0" w15:restartNumberingAfterBreak="0">
@@ -483,6 +687,119 @@
     </w:lvl>
   </w:abstractNum>
   <w:abstractNum w:abstractNumId="1" w15:restartNumberingAfterBreak="0">
+    <w:nsid w:val="15087B4C"/>
+    <w:multiLevelType w:val="hybridMultilevel"/>
+    <w:tmpl w:val="275EB63C"/>
+    <w:lvl w:ilvl="0" w:tplc="041F0005">
+      <w:start w:val="1"/>
+      <w:numFmt w:val="bullet"/>
+      <w:lvlText w:val=""/>
+      <w:lvlJc w:val="left"/>
+      <w:pPr>
+        <w:ind w:left="1080" w:hanging="360"/>
+      </w:pPr>
+      <w:rPr>
+        <w:rFonts w:ascii="Wingdings" w:hAnsi="Wingdings" w:hint="default"/>
+      </w:rPr>
+    </w:lvl>
+    <w:lvl w:ilvl="1" w:tplc="FFFFFFFF" w:tentative="1">
+      <w:start w:val="1"/>
+      <w:numFmt w:val="bullet"/>
+      <w:lvlText w:val="o"/>
+      <w:lvlJc w:val="left"/>
+      <w:pPr>
+        <w:ind w:left="1800" w:hanging="360"/>
+      </w:pPr>
+      <w:rPr>
+        <w:rFonts w:ascii="Courier New" w:hAnsi="Courier New" w:cs="Courier New" w:hint="default"/>
+      </w:rPr>
+    </w:lvl>
+    <w:lvl w:ilvl="2" w:tplc="FFFFFFFF" w:tentative="1">
+      <w:start w:val="1"/>
+      <w:numFmt w:val="bullet"/>
+      <w:lvlText w:val=""/>
+      <w:lvlJc w:val="left"/>
+      <w:pPr>
+        <w:ind w:left="2520" w:hanging="360"/>
+      </w:pPr>
+      <w:rPr>
+        <w:rFonts w:ascii="Wingdings" w:hAnsi="Wingdings" w:hint="default"/>
+      </w:rPr>
+    </w:lvl>
+    <w:lvl w:ilvl="3" w:tplc="FFFFFFFF" w:tentative="1">
+      <w:start w:val="1"/>
+      <w:numFmt w:val="bullet"/>
+      <w:lvlText w:val=""/>
+      <w:lvlJc w:val="left"/>
+      <w:pPr>
+        <w:ind w:left="3240" w:hanging="360"/>
+      </w:pPr>
+      <w:rPr>
+        <w:rFonts w:ascii="Symbol" w:hAnsi="Symbol" w:hint="default"/>
+      </w:rPr>
+    </w:lvl>
+    <w:lvl w:ilvl="4" w:tplc="FFFFFFFF" w:tentative="1">
+      <w:start w:val="1"/>
+      <w:numFmt w:val="bullet"/>
+      <w:lvlText w:val="o"/>
+      <w:lvlJc w:val="left"/>
+      <w:pPr>
+        <w:ind w:left="3960" w:hanging="360"/>
+      </w:pPr>
+      <w:rPr>
+        <w:rFonts w:ascii="Courier New" w:hAnsi="Courier New" w:cs="Courier New" w:hint="default"/>
+      </w:rPr>
+    </w:lvl>
+    <w:lvl w:ilvl="5" w:tplc="FFFFFFFF" w:tentative="1">
+      <w:start w:val="1"/>
+      <w:numFmt w:val="bullet"/>
+      <w:lvlText w:val=""/>
+      <w:lvlJc w:val="left"/>
+      <w:pPr>
+        <w:ind w:left="4680" w:hanging="360"/>
+      </w:pPr>
+      <w:rPr>
+        <w:rFonts w:ascii="Wingdings" w:hAnsi="Wingdings" w:hint="default"/>
+      </w:rPr>
+    </w:lvl>
+    <w:lvl w:ilvl="6" w:tplc="FFFFFFFF" w:tentative="1">
+      <w:start w:val="1"/>
+      <w:numFmt w:val="bullet"/>
+      <w:lvlText w:val=""/>
+      <w:lvlJc w:val="left"/>
+      <w:pPr>
+        <w:ind w:left="5400" w:hanging="360"/>
+      </w:pPr>
+      <w:rPr>
+        <w:rFonts w:ascii="Symbol" w:hAnsi="Symbol" w:hint="default"/>
+      </w:rPr>
+    </w:lvl>
+    <w:lvl w:ilvl="7" w:tplc="FFFFFFFF" w:tentative="1">
+      <w:start w:val="1"/>
+      <w:numFmt w:val="bullet"/>
+      <w:lvlText w:val="o"/>
+      <w:lvlJc w:val="left"/>
+      <w:pPr>
+        <w:ind w:left="6120" w:hanging="360"/>
+      </w:pPr>
+      <w:rPr>
+        <w:rFonts w:ascii="Courier New" w:hAnsi="Courier New" w:cs="Courier New" w:hint="default"/>
+      </w:rPr>
+    </w:lvl>
+    <w:lvl w:ilvl="8" w:tplc="FFFFFFFF" w:tentative="1">
+      <w:start w:val="1"/>
+      <w:numFmt w:val="bullet"/>
+      <w:lvlText w:val=""/>
+      <w:lvlJc w:val="left"/>
+      <w:pPr>
+        <w:ind w:left="6840" w:hanging="360"/>
+      </w:pPr>
+      <w:rPr>
+        <w:rFonts w:ascii="Wingdings" w:hAnsi="Wingdings" w:hint="default"/>
+      </w:rPr>
+    </w:lvl>
+  </w:abstractNum>
+  <w:abstractNum w:abstractNumId="2" w15:restartNumberingAfterBreak="0">
     <w:nsid w:val="1F2B7D55"/>
     <w:multiLevelType w:val="hybridMultilevel"/>
     <w:tmpl w:val="08446FCC"/>
@@ -595,7 +912,7 @@
       </w:rPr>
     </w:lvl>
   </w:abstractNum>
-  <w:abstractNum w:abstractNumId="2" w15:restartNumberingAfterBreak="0">
+  <w:abstractNum w:abstractNumId="3" w15:restartNumberingAfterBreak="0">
     <w:nsid w:val="2004757B"/>
     <w:multiLevelType w:val="hybridMultilevel"/>
     <w:tmpl w:val="70E8EAC8"/>
@@ -681,7 +998,120 @@
       </w:pPr>
     </w:lvl>
   </w:abstractNum>
-  <w:abstractNum w:abstractNumId="3" w15:restartNumberingAfterBreak="0">
+  <w:abstractNum w:abstractNumId="4" w15:restartNumberingAfterBreak="0">
+    <w:nsid w:val="30CD71B3"/>
+    <w:multiLevelType w:val="hybridMultilevel"/>
+    <w:tmpl w:val="85A6AC02"/>
+    <w:lvl w:ilvl="0" w:tplc="041F0005">
+      <w:start w:val="1"/>
+      <w:numFmt w:val="bullet"/>
+      <w:lvlText w:val=""/>
+      <w:lvlJc w:val="left"/>
+      <w:pPr>
+        <w:ind w:left="1080" w:hanging="360"/>
+      </w:pPr>
+      <w:rPr>
+        <w:rFonts w:ascii="Wingdings" w:hAnsi="Wingdings" w:hint="default"/>
+      </w:rPr>
+    </w:lvl>
+    <w:lvl w:ilvl="1" w:tplc="041F0003" w:tentative="1">
+      <w:start w:val="1"/>
+      <w:numFmt w:val="bullet"/>
+      <w:lvlText w:val="o"/>
+      <w:lvlJc w:val="left"/>
+      <w:pPr>
+        <w:ind w:left="1800" w:hanging="360"/>
+      </w:pPr>
+      <w:rPr>
+        <w:rFonts w:ascii="Courier New" w:hAnsi="Courier New" w:cs="Courier New" w:hint="default"/>
+      </w:rPr>
+    </w:lvl>
+    <w:lvl w:ilvl="2" w:tplc="041F0005" w:tentative="1">
+      <w:start w:val="1"/>
+      <w:numFmt w:val="bullet"/>
+      <w:lvlText w:val=""/>
+      <w:lvlJc w:val="left"/>
+      <w:pPr>
+        <w:ind w:left="2520" w:hanging="360"/>
+      </w:pPr>
+      <w:rPr>
+        <w:rFonts w:ascii="Wingdings" w:hAnsi="Wingdings" w:hint="default"/>
+      </w:rPr>
+    </w:lvl>
+    <w:lvl w:ilvl="3" w:tplc="041F0001" w:tentative="1">
+      <w:start w:val="1"/>
+      <w:numFmt w:val="bullet"/>
+      <w:lvlText w:val=""/>
+      <w:lvlJc w:val="left"/>
+      <w:pPr>
+        <w:ind w:left="3240" w:hanging="360"/>
+      </w:pPr>
+      <w:rPr>
+        <w:rFonts w:ascii="Symbol" w:hAnsi="Symbol" w:hint="default"/>
+      </w:rPr>
+    </w:lvl>
+    <w:lvl w:ilvl="4" w:tplc="041F0003" w:tentative="1">
+      <w:start w:val="1"/>
+      <w:numFmt w:val="bullet"/>
+      <w:lvlText w:val="o"/>
+      <w:lvlJc w:val="left"/>
+      <w:pPr>
+        <w:ind w:left="3960" w:hanging="360"/>
+      </w:pPr>
+      <w:rPr>
+        <w:rFonts w:ascii="Courier New" w:hAnsi="Courier New" w:cs="Courier New" w:hint="default"/>
+      </w:rPr>
+    </w:lvl>
+    <w:lvl w:ilvl="5" w:tplc="041F0005" w:tentative="1">
+      <w:start w:val="1"/>
+      <w:numFmt w:val="bullet"/>
+      <w:lvlText w:val=""/>
+      <w:lvlJc w:val="left"/>
+      <w:pPr>
+        <w:ind w:left="4680" w:hanging="360"/>
+      </w:pPr>
+      <w:rPr>
+        <w:rFonts w:ascii="Wingdings" w:hAnsi="Wingdings" w:hint="default"/>
+      </w:rPr>
+    </w:lvl>
+    <w:lvl w:ilvl="6" w:tplc="041F0001" w:tentative="1">
+      <w:start w:val="1"/>
+      <w:numFmt w:val="bullet"/>
+      <w:lvlText w:val=""/>
+      <w:lvlJc w:val="left"/>
+      <w:pPr>
+        <w:ind w:left="5400" w:hanging="360"/>
+      </w:pPr>
+      <w:rPr>
+        <w:rFonts w:ascii="Symbol" w:hAnsi="Symbol" w:hint="default"/>
+      </w:rPr>
+    </w:lvl>
+    <w:lvl w:ilvl="7" w:tplc="041F0003" w:tentative="1">
+      <w:start w:val="1"/>
+      <w:numFmt w:val="bullet"/>
+      <w:lvlText w:val="o"/>
+      <w:lvlJc w:val="left"/>
+      <w:pPr>
+        <w:ind w:left="6120" w:hanging="360"/>
+      </w:pPr>
+      <w:rPr>
+        <w:rFonts w:ascii="Courier New" w:hAnsi="Courier New" w:cs="Courier New" w:hint="default"/>
+      </w:rPr>
+    </w:lvl>
+    <w:lvl w:ilvl="8" w:tplc="041F0005" w:tentative="1">
+      <w:start w:val="1"/>
+      <w:numFmt w:val="bullet"/>
+      <w:lvlText w:val=""/>
+      <w:lvlJc w:val="left"/>
+      <w:pPr>
+        <w:ind w:left="6840" w:hanging="360"/>
+      </w:pPr>
+      <w:rPr>
+        <w:rFonts w:ascii="Wingdings" w:hAnsi="Wingdings" w:hint="default"/>
+      </w:rPr>
+    </w:lvl>
+  </w:abstractNum>
+  <w:abstractNum w:abstractNumId="5" w15:restartNumberingAfterBreak="0">
     <w:nsid w:val="366A516A"/>
     <w:multiLevelType w:val="hybridMultilevel"/>
     <w:tmpl w:val="158E611C"/>
@@ -794,7 +1224,7 @@
       </w:rPr>
     </w:lvl>
   </w:abstractNum>
-  <w:abstractNum w:abstractNumId="4" w15:restartNumberingAfterBreak="0">
+  <w:abstractNum w:abstractNumId="6" w15:restartNumberingAfterBreak="0">
     <w:nsid w:val="3A672F2C"/>
     <w:multiLevelType w:val="hybridMultilevel"/>
     <w:tmpl w:val="D9AC5BCA"/>
@@ -907,23 +1337,136 @@
       </w:rPr>
     </w:lvl>
   </w:abstractNum>
-  <w:abstractNum w:abstractNumId="5" w15:restartNumberingAfterBreak="0">
+  <w:abstractNum w:abstractNumId="7" w15:restartNumberingAfterBreak="0">
+    <w:nsid w:val="64CA696B"/>
+    <w:multiLevelType w:val="hybridMultilevel"/>
+    <w:tmpl w:val="D02CB710"/>
+    <w:lvl w:ilvl="0" w:tplc="041F0005">
+      <w:start w:val="1"/>
+      <w:numFmt w:val="bullet"/>
+      <w:lvlText w:val=""/>
+      <w:lvlJc w:val="left"/>
+      <w:pPr>
+        <w:ind w:left="1080" w:hanging="360"/>
+      </w:pPr>
+      <w:rPr>
+        <w:rFonts w:ascii="Wingdings" w:hAnsi="Wingdings" w:hint="default"/>
+      </w:rPr>
+    </w:lvl>
+    <w:lvl w:ilvl="1" w:tplc="FFFFFFFF" w:tentative="1">
+      <w:start w:val="1"/>
+      <w:numFmt w:val="bullet"/>
+      <w:lvlText w:val="o"/>
+      <w:lvlJc w:val="left"/>
+      <w:pPr>
+        <w:ind w:left="1800" w:hanging="360"/>
+      </w:pPr>
+      <w:rPr>
+        <w:rFonts w:ascii="Courier New" w:hAnsi="Courier New" w:cs="Courier New" w:hint="default"/>
+      </w:rPr>
+    </w:lvl>
+    <w:lvl w:ilvl="2" w:tplc="FFFFFFFF" w:tentative="1">
+      <w:start w:val="1"/>
+      <w:numFmt w:val="bullet"/>
+      <w:lvlText w:val=""/>
+      <w:lvlJc w:val="left"/>
+      <w:pPr>
+        <w:ind w:left="2520" w:hanging="360"/>
+      </w:pPr>
+      <w:rPr>
+        <w:rFonts w:ascii="Wingdings" w:hAnsi="Wingdings" w:hint="default"/>
+      </w:rPr>
+    </w:lvl>
+    <w:lvl w:ilvl="3" w:tplc="FFFFFFFF" w:tentative="1">
+      <w:start w:val="1"/>
+      <w:numFmt w:val="bullet"/>
+      <w:lvlText w:val=""/>
+      <w:lvlJc w:val="left"/>
+      <w:pPr>
+        <w:ind w:left="3240" w:hanging="360"/>
+      </w:pPr>
+      <w:rPr>
+        <w:rFonts w:ascii="Symbol" w:hAnsi="Symbol" w:hint="default"/>
+      </w:rPr>
+    </w:lvl>
+    <w:lvl w:ilvl="4" w:tplc="FFFFFFFF" w:tentative="1">
+      <w:start w:val="1"/>
+      <w:numFmt w:val="bullet"/>
+      <w:lvlText w:val="o"/>
+      <w:lvlJc w:val="left"/>
+      <w:pPr>
+        <w:ind w:left="3960" w:hanging="360"/>
+      </w:pPr>
+      <w:rPr>
+        <w:rFonts w:ascii="Courier New" w:hAnsi="Courier New" w:cs="Courier New" w:hint="default"/>
+      </w:rPr>
+    </w:lvl>
+    <w:lvl w:ilvl="5" w:tplc="FFFFFFFF" w:tentative="1">
+      <w:start w:val="1"/>
+      <w:numFmt w:val="bullet"/>
+      <w:lvlText w:val=""/>
+      <w:lvlJc w:val="left"/>
+      <w:pPr>
+        <w:ind w:left="4680" w:hanging="360"/>
+      </w:pPr>
+      <w:rPr>
+        <w:rFonts w:ascii="Wingdings" w:hAnsi="Wingdings" w:hint="default"/>
+      </w:rPr>
+    </w:lvl>
+    <w:lvl w:ilvl="6" w:tplc="FFFFFFFF" w:tentative="1">
+      <w:start w:val="1"/>
+      <w:numFmt w:val="bullet"/>
+      <w:lvlText w:val=""/>
+      <w:lvlJc w:val="left"/>
+      <w:pPr>
+        <w:ind w:left="5400" w:hanging="360"/>
+      </w:pPr>
+      <w:rPr>
+        <w:rFonts w:ascii="Symbol" w:hAnsi="Symbol" w:hint="default"/>
+      </w:rPr>
+    </w:lvl>
+    <w:lvl w:ilvl="7" w:tplc="FFFFFFFF" w:tentative="1">
+      <w:start w:val="1"/>
+      <w:numFmt w:val="bullet"/>
+      <w:lvlText w:val="o"/>
+      <w:lvlJc w:val="left"/>
+      <w:pPr>
+        <w:ind w:left="6120" w:hanging="360"/>
+      </w:pPr>
+      <w:rPr>
+        <w:rFonts w:ascii="Courier New" w:hAnsi="Courier New" w:cs="Courier New" w:hint="default"/>
+      </w:rPr>
+    </w:lvl>
+    <w:lvl w:ilvl="8" w:tplc="FFFFFFFF" w:tentative="1">
+      <w:start w:val="1"/>
+      <w:numFmt w:val="bullet"/>
+      <w:lvlText w:val=""/>
+      <w:lvlJc w:val="left"/>
+      <w:pPr>
+        <w:ind w:left="6840" w:hanging="360"/>
+      </w:pPr>
+      <w:rPr>
+        <w:rFonts w:ascii="Wingdings" w:hAnsi="Wingdings" w:hint="default"/>
+      </w:rPr>
+    </w:lvl>
+  </w:abstractNum>
+  <w:abstractNum w:abstractNumId="8" w15:restartNumberingAfterBreak="0">
     <w:nsid w:val="74E37F65"/>
     <w:multiLevelType w:val="hybridMultilevel"/>
-    <w:tmpl w:val="5FD85832"/>
-    <w:lvl w:ilvl="0" w:tplc="041F0001">
-      <w:start w:val="1"/>
-      <w:numFmt w:val="bullet"/>
-      <w:lvlText w:val=""/>
+    <w:tmpl w:val="D3C6F8D4"/>
+    <w:lvl w:ilvl="0" w:tplc="041F000B">
+      <w:start w:val="1"/>
+      <w:numFmt w:val="bullet"/>
+      <w:lvlText w:val=""/>
       <w:lvlJc w:val="left"/>
       <w:pPr>
         <w:ind w:left="720" w:hanging="360"/>
       </w:pPr>
       <w:rPr>
-        <w:rFonts w:ascii="Symbol" w:hAnsi="Symbol" w:hint="default"/>
-      </w:rPr>
-    </w:lvl>
-    <w:lvl w:ilvl="1" w:tplc="041F0003" w:tentative="1">
+        <w:rFonts w:ascii="Wingdings" w:hAnsi="Wingdings" w:hint="default"/>
+      </w:rPr>
+    </w:lvl>
+    <w:lvl w:ilvl="1" w:tplc="041F0003">
       <w:start w:val="1"/>
       <w:numFmt w:val="bullet"/>
       <w:lvlText w:val="o"/>
@@ -1021,22 +1564,31 @@
     </w:lvl>
   </w:abstractNum>
   <w:num w:numId="1" w16cid:durableId="1857303989">
-    <w:abstractNumId w:val="2"/>
+    <w:abstractNumId w:val="3"/>
   </w:num>
   <w:num w:numId="2" w16cid:durableId="456097550">
     <w:abstractNumId w:val="0"/>
   </w:num>
   <w:num w:numId="3" w16cid:durableId="1460144469">
-    <w:abstractNumId w:val="4"/>
+    <w:abstractNumId w:val="6"/>
   </w:num>
   <w:num w:numId="4" w16cid:durableId="1305502726">
+    <w:abstractNumId w:val="8"/>
+  </w:num>
+  <w:num w:numId="5" w16cid:durableId="1675450791">
+    <w:abstractNumId w:val="2"/>
+  </w:num>
+  <w:num w:numId="6" w16cid:durableId="1412309538">
     <w:abstractNumId w:val="5"/>
   </w:num>
-  <w:num w:numId="5" w16cid:durableId="1675450791">
+  <w:num w:numId="7" w16cid:durableId="1854949286">
+    <w:abstractNumId w:val="7"/>
+  </w:num>
+  <w:num w:numId="8" w16cid:durableId="1631789211">
     <w:abstractNumId w:val="1"/>
   </w:num>
-  <w:num w:numId="6" w16cid:durableId="1412309538">
-    <w:abstractNumId w:val="3"/>
+  <w:num w:numId="9" w16cid:durableId="588661011">
+    <w:abstractNumId w:val="4"/>
   </w:num>
 </w:numbering>
 </file>
@@ -1629,6 +2181,58 @@
       <w:lang w:val="en-US"/>
     </w:rPr>
   </w:style>
+  <w:style w:type="paragraph" w:styleId="Header">
+    <w:name w:val="header"/>
+    <w:basedOn w:val="Normal"/>
+    <w:link w:val="HeaderChar"/>
+    <w:uiPriority w:val="99"/>
+    <w:unhideWhenUsed/>
+    <w:rsid w:val="00AD0B50"/>
+    <w:pPr>
+      <w:tabs>
+        <w:tab w:val="center" w:pos="4536"/>
+        <w:tab w:val="right" w:pos="9072"/>
+      </w:tabs>
+      <w:spacing w:after="0" w:line="240" w:lineRule="auto"/>
+    </w:pPr>
+  </w:style>
+  <w:style w:type="character" w:customStyle="1" w:styleId="HeaderChar">
+    <w:name w:val="Header Char"/>
+    <w:basedOn w:val="DefaultParagraphFont"/>
+    <w:link w:val="Header"/>
+    <w:uiPriority w:val="99"/>
+    <w:rsid w:val="00AD0B50"/>
+    <w:rPr>
+      <w:noProof/>
+      <w:lang w:val="en-US"/>
+    </w:rPr>
+  </w:style>
+  <w:style w:type="paragraph" w:styleId="Footer">
+    <w:name w:val="footer"/>
+    <w:basedOn w:val="Normal"/>
+    <w:link w:val="FooterChar"/>
+    <w:uiPriority w:val="99"/>
+    <w:unhideWhenUsed/>
+    <w:rsid w:val="00AD0B50"/>
+    <w:pPr>
+      <w:tabs>
+        <w:tab w:val="center" w:pos="4536"/>
+        <w:tab w:val="right" w:pos="9072"/>
+      </w:tabs>
+      <w:spacing w:after="0" w:line="240" w:lineRule="auto"/>
+    </w:pPr>
+  </w:style>
+  <w:style w:type="character" w:customStyle="1" w:styleId="FooterChar">
+    <w:name w:val="Footer Char"/>
+    <w:basedOn w:val="DefaultParagraphFont"/>
+    <w:link w:val="Footer"/>
+    <w:uiPriority w:val="99"/>
+    <w:rsid w:val="00AD0B50"/>
+    <w:rPr>
+      <w:noProof/>
+      <w:lang w:val="en-US"/>
+    </w:rPr>
+  </w:style>
 </w:styles>
 </file>
 

</xml_diff>

<commit_message>
Report intro part completed.
</commit_message>
<xml_diff>
--- a/MMI513-TermProjectReport.docx
+++ b/MMI513-TermProjectReport.docx
@@ -8,7 +8,10 @@
         <w:jc w:val="center"/>
       </w:pPr>
       <w:r>
-        <w:t>MMI513 Term Project Report – Pacman Game Enhancements</w:t>
+        <w:t xml:space="preserve">MMI513 Term Project Report – </w:t>
+      </w:r>
+      <w:r>
+        <w:t>Enhancing Pac-Man</w:t>
       </w:r>
     </w:p>
     <w:p/>
@@ -19,9 +22,190 @@
           <w:ilvl w:val="0"/>
           <w:numId w:val="1"/>
         </w:numPr>
+        <w:spacing w:after="240"/>
       </w:pPr>
       <w:r>
         <w:t>Introduction</w:t>
+      </w:r>
+    </w:p>
+    <w:p>
+      <w:r>
+        <w:t xml:space="preserve">We would like to start with introducing ourselves as a team. We are a team of two, two friends who have met in our master’s in MMI; Nuri Baran Ayana, an Electronic &amp; Electrical Engineer; and Ali Ozan, a Civil Engineer and a Game Developer. </w:t>
+      </w:r>
+    </w:p>
+    <w:p>
+      <w:r>
+        <w:t>We have investigated several existing repositories that might be suitable for our term project to use as a base project to build upon. We have experimented with nearly 10 projects, considered their recency, scope, complexity, similarity to the original game of Pac-Man, the ease of modifications etc.</w:t>
+      </w:r>
+    </w:p>
+    <w:p>
+      <w:r>
+        <w:drawing>
+          <wp:anchor distT="0" distB="0" distL="114300" distR="114300" simplePos="0" relativeHeight="251659264" behindDoc="1" locked="0" layoutInCell="1" allowOverlap="1" wp14:anchorId="599FF957" wp14:editId="17A4AFAD">
+            <wp:simplePos x="0" y="0"/>
+            <wp:positionH relativeFrom="margin">
+              <wp:align>right</wp:align>
+            </wp:positionH>
+            <wp:positionV relativeFrom="paragraph">
+              <wp:posOffset>6985</wp:posOffset>
+            </wp:positionV>
+            <wp:extent cx="1722120" cy="2014855"/>
+            <wp:effectExtent l="0" t="0" r="0" b="4445"/>
+            <wp:wrapTight wrapText="bothSides">
+              <wp:wrapPolygon edited="0">
+                <wp:start x="0" y="0"/>
+                <wp:lineTo x="0" y="21443"/>
+                <wp:lineTo x="21265" y="21443"/>
+                <wp:lineTo x="21265" y="0"/>
+                <wp:lineTo x="0" y="0"/>
+              </wp:wrapPolygon>
+            </wp:wrapTight>
+            <wp:docPr id="1242896446" name="Picture 1"/>
+            <wp:cNvGraphicFramePr>
+              <a:graphicFrameLocks xmlns:a="http://schemas.openxmlformats.org/drawingml/2006/main" noChangeAspect="1"/>
+            </wp:cNvGraphicFramePr>
+            <a:graphic xmlns:a="http://schemas.openxmlformats.org/drawingml/2006/main">
+              <a:graphicData uri="http://schemas.openxmlformats.org/drawingml/2006/picture">
+                <pic:pic xmlns:pic="http://schemas.openxmlformats.org/drawingml/2006/picture">
+                  <pic:nvPicPr>
+                    <pic:cNvPr id="1242896446" name=""/>
+                    <pic:cNvPicPr/>
+                  </pic:nvPicPr>
+                  <pic:blipFill>
+                    <a:blip r:embed="rId7" cstate="print">
+                      <a:extLst>
+                        <a:ext uri="{28A0092B-C50C-407E-A947-70E740481C1C}">
+                          <a14:useLocalDpi xmlns:a14="http://schemas.microsoft.com/office/drawing/2010/main" val="0"/>
+                        </a:ext>
+                      </a:extLst>
+                    </a:blip>
+                    <a:stretch>
+                      <a:fillRect/>
+                    </a:stretch>
+                  </pic:blipFill>
+                  <pic:spPr>
+                    <a:xfrm>
+                      <a:off x="0" y="0"/>
+                      <a:ext cx="1722120" cy="2014855"/>
+                    </a:xfrm>
+                    <a:prstGeom prst="rect">
+                      <a:avLst/>
+                    </a:prstGeom>
+                  </pic:spPr>
+                </pic:pic>
+              </a:graphicData>
+            </a:graphic>
+            <wp14:sizeRelH relativeFrom="margin">
+              <wp14:pctWidth>0</wp14:pctWidth>
+            </wp14:sizeRelH>
+            <wp14:sizeRelV relativeFrom="margin">
+              <wp14:pctHeight>0</wp14:pctHeight>
+            </wp14:sizeRelV>
+          </wp:anchor>
+        </w:drawing>
+      </w:r>
+      <w:r>
+        <w:t xml:space="preserve">One of the main projects that we have tried our luck with was the project from </w:t>
+      </w:r>
+      <w:hyperlink r:id="rId8" w:history="1">
+        <w:r>
+          <w:rPr>
+            <w:rStyle w:val="Hyperlink"/>
+          </w:rPr>
+          <w:t>https://pacmancode.com/</w:t>
+        </w:r>
+      </w:hyperlink>
+      <w:r>
+        <w:t xml:space="preserve"> which is a very good implementation of the original game with good visuals, animations, style and functionality. We wanted to use that as a base project first, but the way the walls are rendered with their curved shapes raised a major challenge. The project uses them as static maps, but creating these curved corners with separate rotation matrices and layouts was too big of a challenge for random maze creation. So, we shifted our focus to projects that has rigid shapes and corners for the walls.</w:t>
+      </w:r>
+      <w:r>
+        <w:t xml:space="preserve"> </w:t>
+      </w:r>
+    </w:p>
+    <w:p/>
+    <w:p/>
+    <w:p>
+      <w:r>
+        <w:drawing>
+          <wp:anchor distT="0" distB="0" distL="114300" distR="114300" simplePos="0" relativeHeight="251660288" behindDoc="1" locked="0" layoutInCell="1" allowOverlap="1" wp14:anchorId="103E8A32" wp14:editId="4A4855AA">
+            <wp:simplePos x="0" y="0"/>
+            <wp:positionH relativeFrom="margin">
+              <wp:posOffset>3775710</wp:posOffset>
+            </wp:positionH>
+            <wp:positionV relativeFrom="paragraph">
+              <wp:posOffset>5715</wp:posOffset>
+            </wp:positionV>
+            <wp:extent cx="1980565" cy="2195830"/>
+            <wp:effectExtent l="0" t="0" r="635" b="0"/>
+            <wp:wrapTight wrapText="bothSides">
+              <wp:wrapPolygon edited="0">
+                <wp:start x="0" y="0"/>
+                <wp:lineTo x="0" y="21363"/>
+                <wp:lineTo x="21399" y="21363"/>
+                <wp:lineTo x="21399" y="0"/>
+                <wp:lineTo x="0" y="0"/>
+              </wp:wrapPolygon>
+            </wp:wrapTight>
+            <wp:docPr id="1110233458" name="Picture 1"/>
+            <wp:cNvGraphicFramePr>
+              <a:graphicFrameLocks xmlns:a="http://schemas.openxmlformats.org/drawingml/2006/main" noChangeAspect="1"/>
+            </wp:cNvGraphicFramePr>
+            <a:graphic xmlns:a="http://schemas.openxmlformats.org/drawingml/2006/main">
+              <a:graphicData uri="http://schemas.openxmlformats.org/drawingml/2006/picture">
+                <pic:pic xmlns:pic="http://schemas.openxmlformats.org/drawingml/2006/picture">
+                  <pic:nvPicPr>
+                    <pic:cNvPr id="1110233458" name=""/>
+                    <pic:cNvPicPr/>
+                  </pic:nvPicPr>
+                  <pic:blipFill>
+                    <a:blip r:embed="rId9" cstate="print">
+                      <a:extLst>
+                        <a:ext uri="{28A0092B-C50C-407E-A947-70E740481C1C}">
+                          <a14:useLocalDpi xmlns:a14="http://schemas.microsoft.com/office/drawing/2010/main" val="0"/>
+                        </a:ext>
+                      </a:extLst>
+                    </a:blip>
+                    <a:stretch>
+                      <a:fillRect/>
+                    </a:stretch>
+                  </pic:blipFill>
+                  <pic:spPr>
+                    <a:xfrm>
+                      <a:off x="0" y="0"/>
+                      <a:ext cx="1980565" cy="2195830"/>
+                    </a:xfrm>
+                    <a:prstGeom prst="rect">
+                      <a:avLst/>
+                    </a:prstGeom>
+                  </pic:spPr>
+                </pic:pic>
+              </a:graphicData>
+            </a:graphic>
+            <wp14:sizeRelH relativeFrom="margin">
+              <wp14:pctWidth>0</wp14:pctWidth>
+            </wp14:sizeRelH>
+            <wp14:sizeRelV relativeFrom="margin">
+              <wp14:pctHeight>0</wp14:pctHeight>
+            </wp14:sizeRelV>
+          </wp:anchor>
+        </w:drawing>
+      </w:r>
+      <w:r>
+        <w:t xml:space="preserve"> </w:t>
+      </w:r>
+      <w:r>
+        <w:t xml:space="preserve">Eventually, we have settled on project from the following repository: </w:t>
+      </w:r>
+      <w:hyperlink r:id="rId10" w:history="1">
+        <w:r>
+          <w:rPr>
+            <w:rStyle w:val="Hyperlink"/>
+          </w:rPr>
+          <w:t>https://github.com/janjilecek/pacman_python_pygame</w:t>
+        </w:r>
+      </w:hyperlink>
+      <w:r>
+        <w:t xml:space="preserve"> . The project has a basic implementation of the original game with its core functionality present, but lacking in the visual art style. Since, the art is not very important in our context, we have happily adopted the project. The original code is a bit crowded and stacked on a single Python file but it met our expectations. It has a replica of the original Pac-Man map, but defined with ASCII characters; zeros for walls, ones for open paths, “G” for ghosts, “P” for player or Pac-Man, and finally “O” for powerups that frightens the ghosts and lets the player eat them. It also has the teleport gates in the middle, and the portal function is handled correctly. The ghosts have two modes which are “Chase” and “Scatter”. In Chase mode, the ghosts get a path to the current position of the player and try to get to them. In the Scatter mode which gets activated when the player picks up the power-up, the ghosts pick a random reachable location as their target and try to get to it. The problematic part of the original project is that, when a ghost picks a target, such as the player, it does not actually actively follow the player. It takes a snapshot of its position and the player’s position at that time, and follow the resulting path from that snapshot. Only when it gets to its destination, it takes another snapshot to determine its next target location. We have tried to handle this problem in our project as best as we could, the details will be discussed later.</w:t>
       </w:r>
     </w:p>
     <w:p/>
@@ -336,7 +520,6 @@
         </w:numPr>
       </w:pPr>
       <w:r>
-        <w:lastRenderedPageBreak/>
         <w:t xml:space="preserve">Enhancement </w:t>
       </w:r>
       <w:r>
@@ -411,6 +594,7 @@
         </w:numPr>
       </w:pPr>
       <w:r>
+        <w:lastRenderedPageBreak/>
         <w:t>Ghost generation time limit can be determined and color variety is provided.</w:t>
       </w:r>
     </w:p>
@@ -466,8 +650,8 @@
       </w:r>
     </w:p>
     <w:sectPr>
-      <w:headerReference w:type="default" r:id="rId7"/>
-      <w:footerReference w:type="default" r:id="rId8"/>
+      <w:headerReference w:type="default" r:id="rId11"/>
+      <w:footerReference w:type="default" r:id="rId12"/>
       <w:pgSz w:w="11906" w:h="16838"/>
       <w:pgMar w:top="1417" w:right="1417" w:bottom="1417" w:left="1417" w:header="708" w:footer="708" w:gutter="0"/>
       <w:cols w:space="708"/>
@@ -2233,6 +2417,17 @@
       <w:lang w:val="en-US"/>
     </w:rPr>
   </w:style>
+  <w:style w:type="character" w:styleId="Hyperlink">
+    <w:name w:val="Hyperlink"/>
+    <w:basedOn w:val="DefaultParagraphFont"/>
+    <w:uiPriority w:val="99"/>
+    <w:unhideWhenUsed/>
+    <w:rsid w:val="00355439"/>
+    <w:rPr>
+      <w:color w:val="0563C1" w:themeColor="hyperlink"/>
+      <w:u w:val="single"/>
+    </w:rPr>
+  </w:style>
 </w:styles>
 </file>
 

</xml_diff>

<commit_message>
Report Update - Maze generation added into the report.
</commit_message>
<xml_diff>
--- a/MMI513-TermProjectReport.docx
+++ b/MMI513-TermProjectReport.docx
@@ -41,7 +41,7 @@
     <w:p>
       <w:r>
         <w:drawing>
-          <wp:anchor distT="0" distB="0" distL="114300" distR="114300" simplePos="0" relativeHeight="251659264" behindDoc="1" locked="0" layoutInCell="1" allowOverlap="1" wp14:anchorId="599FF957" wp14:editId="17A4AFAD">
+          <wp:anchor distT="0" distB="0" distL="114300" distR="114300" simplePos="0" relativeHeight="251659264" behindDoc="1" locked="0" layoutInCell="1" allowOverlap="1" wp14:anchorId="599FF957" wp14:editId="3DD5CFAD">
             <wp:simplePos x="0" y="0"/>
             <wp:positionH relativeFrom="margin">
               <wp:align>right</wp:align>
@@ -223,7 +223,6 @@
       </w:r>
     </w:p>
     <w:p/>
-    <w:p/>
     <w:p>
       <w:pPr>
         <w:pStyle w:val="Heading3"/>
@@ -236,6 +235,444 @@
         <w:t>Maze Generation</w:t>
       </w:r>
     </w:p>
+    <w:p>
+      <w:pPr>
+        <w:ind w:firstLine="360"/>
+        <w:jc w:val="both"/>
+      </w:pPr>
+      <w:r>
+        <w:t>As mentioned in the introduction, the original project uses ASCII characters to define a map and then converts it in into necessary rendering input. We have aimed to use the same approach and built our methods and algorithms to result in a 2D grid which defined the coordinates of walls, paths, player, powerups, and finally ghosts (ghosts have been carried out by the Strategy-AI later).</w:t>
+      </w:r>
+    </w:p>
+    <w:p>
+      <w:pPr>
+        <w:ind w:firstLine="360"/>
+        <w:jc w:val="both"/>
+      </w:pPr>
+      <w:r>
+        <w:t>We have implemented the Depth First Search (DFS) algorithm at first and made some observations and experiments with it. Later, we have also implemented the Prim’s Algorithm for maze generation because DFS usually results in longer, winding corridors, often with dead ends, and for a game like Pac-Man this means no way out for the player if there are ghosts at the end. For a more forgiving and flexible gameplay we have implemented the Prim’s Algorithm as our default maze generation method because it results in shorter corridors and more options to choose for the player.</w:t>
+      </w:r>
+    </w:p>
+    <w:p>
+      <w:pPr>
+        <w:ind w:firstLine="360"/>
+        <w:jc w:val="both"/>
+      </w:pPr>
+      <w:r>
+        <w:t>Our workflow of maze generation goes like this;</w:t>
+      </w:r>
+    </w:p>
+    <w:p>
+      <w:pPr>
+        <w:pStyle w:val="ListParagraph"/>
+        <w:numPr>
+          <w:ilvl w:val="0"/>
+          <w:numId w:val="13"/>
+        </w:numPr>
+        <w:jc w:val="both"/>
+      </w:pPr>
+      <w:r>
+        <w:t>Create a 2D grid only consisting of walls (zeros).</w:t>
+      </w:r>
+    </w:p>
+    <w:p>
+      <w:pPr>
+        <w:pStyle w:val="ListParagraph"/>
+        <w:numPr>
+          <w:ilvl w:val="0"/>
+          <w:numId w:val="13"/>
+        </w:numPr>
+        <w:jc w:val="both"/>
+      </w:pPr>
+      <w:r>
+        <w:t>Carve out the corridors using DFS or the Prim’s Algorithm (not including the edges of the map, considering them as a frame).</w:t>
+      </w:r>
+    </w:p>
+    <w:p>
+      <w:pPr>
+        <w:pStyle w:val="ListParagraph"/>
+        <w:numPr>
+          <w:ilvl w:val="0"/>
+          <w:numId w:val="13"/>
+        </w:numPr>
+        <w:jc w:val="both"/>
+      </w:pPr>
+      <w:r>
+        <w:t>Among the suitable locations, pick a random place and place the player.</w:t>
+      </w:r>
+    </w:p>
+    <w:p>
+      <w:pPr>
+        <w:pStyle w:val="ListParagraph"/>
+        <w:numPr>
+          <w:ilvl w:val="0"/>
+          <w:numId w:val="13"/>
+        </w:numPr>
+        <w:jc w:val="both"/>
+      </w:pPr>
+      <w:r>
+        <w:t>Among the remaining path locations, place the powerups by a pre-defined count.</w:t>
+      </w:r>
+    </w:p>
+    <w:p>
+      <w:pPr>
+        <w:pStyle w:val="ListParagraph"/>
+        <w:numPr>
+          <w:ilvl w:val="0"/>
+          <w:numId w:val="13"/>
+        </w:numPr>
+        <w:jc w:val="both"/>
+      </w:pPr>
+      <w:r>
+        <w:t>Among the rows which has the first and the last grid as a path, randomly open up portal gates.</w:t>
+      </w:r>
+    </w:p>
+    <w:p>
+      <w:r>
+        <w:rPr>
+          <w:noProof/>
+        </w:rPr>
+        <w:drawing>
+          <wp:anchor distT="0" distB="0" distL="114300" distR="114300" simplePos="0" relativeHeight="251663360" behindDoc="0" locked="0" layoutInCell="1" allowOverlap="1" wp14:anchorId="533F7EAD" wp14:editId="52AC7A1F">
+            <wp:simplePos x="0" y="0"/>
+            <wp:positionH relativeFrom="page">
+              <wp:posOffset>4060825</wp:posOffset>
+            </wp:positionH>
+            <wp:positionV relativeFrom="paragraph">
+              <wp:posOffset>9525</wp:posOffset>
+            </wp:positionV>
+            <wp:extent cx="2124075" cy="2355215"/>
+            <wp:effectExtent l="0" t="0" r="9525" b="6985"/>
+            <wp:wrapSquare wrapText="bothSides"/>
+            <wp:docPr id="1787380037" name="Picture 1"/>
+            <wp:cNvGraphicFramePr>
+              <a:graphicFrameLocks xmlns:a="http://schemas.openxmlformats.org/drawingml/2006/main" noChangeAspect="1"/>
+            </wp:cNvGraphicFramePr>
+            <a:graphic xmlns:a="http://schemas.openxmlformats.org/drawingml/2006/main">
+              <a:graphicData uri="http://schemas.openxmlformats.org/drawingml/2006/picture">
+                <pic:pic xmlns:pic="http://schemas.openxmlformats.org/drawingml/2006/picture">
+                  <pic:nvPicPr>
+                    <pic:cNvPr id="1787380037" name=""/>
+                    <pic:cNvPicPr/>
+                  </pic:nvPicPr>
+                  <pic:blipFill rotWithShape="1">
+                    <a:blip r:embed="rId11" cstate="print">
+                      <a:extLst>
+                        <a:ext uri="{28A0092B-C50C-407E-A947-70E740481C1C}">
+                          <a14:useLocalDpi xmlns:a14="http://schemas.microsoft.com/office/drawing/2010/main" val="0"/>
+                        </a:ext>
+                      </a:extLst>
+                    </a:blip>
+                    <a:srcRect t="3553"/>
+                    <a:stretch/>
+                  </pic:blipFill>
+                  <pic:spPr bwMode="auto">
+                    <a:xfrm>
+                      <a:off x="0" y="0"/>
+                      <a:ext cx="2124075" cy="2355215"/>
+                    </a:xfrm>
+                    <a:prstGeom prst="rect">
+                      <a:avLst/>
+                    </a:prstGeom>
+                    <a:ln>
+                      <a:noFill/>
+                    </a:ln>
+                    <a:extLst>
+                      <a:ext uri="{53640926-AAD7-44D8-BBD7-CCE9431645EC}">
+                        <a14:shadowObscured xmlns:a14="http://schemas.microsoft.com/office/drawing/2010/main"/>
+                      </a:ext>
+                    </a:extLst>
+                  </pic:spPr>
+                </pic:pic>
+              </a:graphicData>
+            </a:graphic>
+            <wp14:sizeRelH relativeFrom="margin">
+              <wp14:pctWidth>0</wp14:pctWidth>
+            </wp14:sizeRelH>
+            <wp14:sizeRelV relativeFrom="margin">
+              <wp14:pctHeight>0</wp14:pctHeight>
+            </wp14:sizeRelV>
+          </wp:anchor>
+        </w:drawing>
+      </w:r>
+      <w:r>
+        <w:rPr>
+          <w:noProof/>
+        </w:rPr>
+        <w:drawing>
+          <wp:anchor distT="0" distB="0" distL="114300" distR="114300" simplePos="0" relativeHeight="251662336" behindDoc="0" locked="0" layoutInCell="1" allowOverlap="1" wp14:anchorId="7B91CA4D" wp14:editId="230ADF37">
+            <wp:simplePos x="0" y="0"/>
+            <wp:positionH relativeFrom="column">
+              <wp:posOffset>436880</wp:posOffset>
+            </wp:positionH>
+            <wp:positionV relativeFrom="paragraph">
+              <wp:posOffset>9525</wp:posOffset>
+            </wp:positionV>
+            <wp:extent cx="2098675" cy="2337435"/>
+            <wp:effectExtent l="0" t="0" r="0" b="5715"/>
+            <wp:wrapSquare wrapText="bothSides"/>
+            <wp:docPr id="1979561682" name="Picture 1"/>
+            <wp:cNvGraphicFramePr>
+              <a:graphicFrameLocks xmlns:a="http://schemas.openxmlformats.org/drawingml/2006/main" noChangeAspect="1"/>
+            </wp:cNvGraphicFramePr>
+            <a:graphic xmlns:a="http://schemas.openxmlformats.org/drawingml/2006/main">
+              <a:graphicData uri="http://schemas.openxmlformats.org/drawingml/2006/picture">
+                <pic:pic xmlns:pic="http://schemas.openxmlformats.org/drawingml/2006/picture">
+                  <pic:nvPicPr>
+                    <pic:cNvPr id="1979561682" name=""/>
+                    <pic:cNvPicPr/>
+                  </pic:nvPicPr>
+                  <pic:blipFill>
+                    <a:blip r:embed="rId12" cstate="print">
+                      <a:extLst>
+                        <a:ext uri="{28A0092B-C50C-407E-A947-70E740481C1C}">
+                          <a14:useLocalDpi xmlns:a14="http://schemas.microsoft.com/office/drawing/2010/main" val="0"/>
+                        </a:ext>
+                      </a:extLst>
+                    </a:blip>
+                    <a:stretch>
+                      <a:fillRect/>
+                    </a:stretch>
+                  </pic:blipFill>
+                  <pic:spPr>
+                    <a:xfrm>
+                      <a:off x="0" y="0"/>
+                      <a:ext cx="2098675" cy="2337435"/>
+                    </a:xfrm>
+                    <a:prstGeom prst="rect">
+                      <a:avLst/>
+                    </a:prstGeom>
+                  </pic:spPr>
+                </pic:pic>
+              </a:graphicData>
+            </a:graphic>
+            <wp14:sizeRelH relativeFrom="margin">
+              <wp14:pctWidth>0</wp14:pctWidth>
+            </wp14:sizeRelH>
+            <wp14:sizeRelV relativeFrom="margin">
+              <wp14:pctHeight>0</wp14:pctHeight>
+            </wp14:sizeRelV>
+          </wp:anchor>
+        </w:drawing>
+      </w:r>
+    </w:p>
+    <w:p/>
+    <w:p/>
+    <w:p/>
+    <w:p/>
+    <w:p/>
+    <w:p/>
+    <w:p/>
+    <w:p>
+      <w:r>
+        <w:rPr>
+          <w:noProof/>
+        </w:rPr>
+        <mc:AlternateContent>
+          <mc:Choice Requires="wps">
+            <w:drawing>
+              <wp:anchor distT="0" distB="0" distL="114300" distR="114300" simplePos="0" relativeHeight="251665408" behindDoc="0" locked="0" layoutInCell="1" allowOverlap="1" wp14:anchorId="7322028A" wp14:editId="7AC865DC">
+                <wp:simplePos x="0" y="0"/>
+                <wp:positionH relativeFrom="column">
+                  <wp:posOffset>3090257</wp:posOffset>
+                </wp:positionH>
+                <wp:positionV relativeFrom="paragraph">
+                  <wp:posOffset>106622</wp:posOffset>
+                </wp:positionV>
+                <wp:extent cx="2230120" cy="635"/>
+                <wp:effectExtent l="0" t="0" r="0" b="0"/>
+                <wp:wrapSquare wrapText="bothSides"/>
+                <wp:docPr id="1109283014" name="Text Box 1"/>
+                <wp:cNvGraphicFramePr/>
+                <a:graphic xmlns:a="http://schemas.openxmlformats.org/drawingml/2006/main">
+                  <a:graphicData uri="http://schemas.microsoft.com/office/word/2010/wordprocessingShape">
+                    <wps:wsp>
+                      <wps:cNvSpPr txBox="1"/>
+                      <wps:spPr>
+                        <a:xfrm>
+                          <a:off x="0" y="0"/>
+                          <a:ext cx="2230120" cy="635"/>
+                        </a:xfrm>
+                        <a:prstGeom prst="rect">
+                          <a:avLst/>
+                        </a:prstGeom>
+                        <a:solidFill>
+                          <a:prstClr val="white"/>
+                        </a:solidFill>
+                        <a:ln>
+                          <a:noFill/>
+                        </a:ln>
+                      </wps:spPr>
+                      <wps:txbx>
+                        <w:txbxContent>
+                          <w:p>
+                            <w:pPr>
+                              <w:pStyle w:val="Caption"/>
+                              <w:jc w:val="center"/>
+                              <w:rPr>
+                                <w:sz w:val="16"/>
+                                <w:szCs w:val="16"/>
+                              </w:rPr>
+                            </w:pPr>
+                            <w:r>
+                              <w:rPr>
+                                <w:sz w:val="16"/>
+                                <w:szCs w:val="16"/>
+                              </w:rPr>
+                              <w:t>Maze Generated by Prim's Algorithm</w:t>
+                            </w:r>
+                          </w:p>
+                        </w:txbxContent>
+                      </wps:txbx>
+                      <wps:bodyPr rot="0" spcFirstLastPara="0" vertOverflow="overflow" horzOverflow="overflow" vert="horz" wrap="square" lIns="0" tIns="0" rIns="0" bIns="0" numCol="1" spcCol="0" rtlCol="0" fromWordArt="0" anchor="t" anchorCtr="0" forceAA="0" compatLnSpc="1">
+                        <a:prstTxWarp prst="textNoShape">
+                          <a:avLst/>
+                        </a:prstTxWarp>
+                        <a:spAutoFit/>
+                      </wps:bodyPr>
+                    </wps:wsp>
+                  </a:graphicData>
+                </a:graphic>
+              </wp:anchor>
+            </w:drawing>
+          </mc:Choice>
+          <mc:Fallback>
+            <w:pict>
+              <v:shapetype w14:anchorId="7322028A" id="_x0000_t202" coordsize="21600,21600" o:spt="202" path="m,l,21600r21600,l21600,xe">
+                <v:stroke joinstyle="miter"/>
+                <v:path gradientshapeok="t" o:connecttype="rect"/>
+              </v:shapetype>
+              <v:shape id="Text Box 1" o:spid="_x0000_s1026" type="#_x0000_t202" style="position:absolute;margin-left:243.35pt;margin-top:8.4pt;width:175.6pt;height:.05pt;z-index:251665408;visibility:visible;mso-wrap-style:square;mso-wrap-distance-left:9pt;mso-wrap-distance-top:0;mso-wrap-distance-right:9pt;mso-wrap-distance-bottom:0;mso-position-horizontal:absolute;mso-position-horizontal-relative:text;mso-position-vertical:absolute;mso-position-vertical-relative:text;v-text-anchor:top" o:gfxdata="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" stroked="f">
+                <v:textbox style="mso-fit-shape-to-text:t" inset="0,0,0,0">
+                  <w:txbxContent>
+                    <w:p>
+                      <w:pPr>
+                        <w:pStyle w:val="Caption"/>
+                        <w:jc w:val="center"/>
+                        <w:rPr>
+                          <w:sz w:val="16"/>
+                          <w:szCs w:val="16"/>
+                        </w:rPr>
+                      </w:pPr>
+                      <w:r>
+                        <w:rPr>
+                          <w:sz w:val="16"/>
+                          <w:szCs w:val="16"/>
+                        </w:rPr>
+                        <w:t>Maze Generated by Prim's Algorithm</w:t>
+                      </w:r>
+                    </w:p>
+                  </w:txbxContent>
+                </v:textbox>
+                <w10:wrap type="square"/>
+              </v:shape>
+            </w:pict>
+          </mc:Fallback>
+        </mc:AlternateContent>
+      </w:r>
+      <w:r>
+        <w:rPr>
+          <w:noProof/>
+        </w:rPr>
+        <mc:AlternateContent>
+          <mc:Choice Requires="wps">
+            <w:drawing>
+              <wp:anchor distT="0" distB="0" distL="114300" distR="114300" simplePos="0" relativeHeight="251664384" behindDoc="0" locked="0" layoutInCell="1" allowOverlap="1" wp14:anchorId="74F8A154" wp14:editId="01520FD3">
+                <wp:simplePos x="0" y="0"/>
+                <wp:positionH relativeFrom="column">
+                  <wp:posOffset>360680</wp:posOffset>
+                </wp:positionH>
+                <wp:positionV relativeFrom="paragraph">
+                  <wp:posOffset>87168</wp:posOffset>
+                </wp:positionV>
+                <wp:extent cx="2226310" cy="635"/>
+                <wp:effectExtent l="0" t="0" r="0" b="0"/>
+                <wp:wrapSquare wrapText="bothSides"/>
+                <wp:docPr id="668659435" name="Text Box 1"/>
+                <wp:cNvGraphicFramePr/>
+                <a:graphic xmlns:a="http://schemas.openxmlformats.org/drawingml/2006/main">
+                  <a:graphicData uri="http://schemas.microsoft.com/office/word/2010/wordprocessingShape">
+                    <wps:wsp>
+                      <wps:cNvSpPr txBox="1"/>
+                      <wps:spPr>
+                        <a:xfrm>
+                          <a:off x="0" y="0"/>
+                          <a:ext cx="2226310" cy="635"/>
+                        </a:xfrm>
+                        <a:prstGeom prst="rect">
+                          <a:avLst/>
+                        </a:prstGeom>
+                        <a:solidFill>
+                          <a:prstClr val="white"/>
+                        </a:solidFill>
+                        <a:ln>
+                          <a:noFill/>
+                        </a:ln>
+                      </wps:spPr>
+                      <wps:txbx>
+                        <w:txbxContent>
+                          <w:p>
+                            <w:pPr>
+                              <w:pStyle w:val="Caption"/>
+                              <w:jc w:val="center"/>
+                              <w:rPr>
+                                <w:sz w:val="16"/>
+                                <w:szCs w:val="16"/>
+                              </w:rPr>
+                            </w:pPr>
+                            <w:r>
+                              <w:rPr>
+                                <w:sz w:val="16"/>
+                                <w:szCs w:val="16"/>
+                              </w:rPr>
+                              <w:t>Maze Generated by Depth First Search Algorithm</w:t>
+                            </w:r>
+                          </w:p>
+                        </w:txbxContent>
+                      </wps:txbx>
+                      <wps:bodyPr rot="0" spcFirstLastPara="0" vertOverflow="overflow" horzOverflow="overflow" vert="horz" wrap="square" lIns="0" tIns="0" rIns="0" bIns="0" numCol="1" spcCol="0" rtlCol="0" fromWordArt="0" anchor="t" anchorCtr="0" forceAA="0" compatLnSpc="1">
+                        <a:prstTxWarp prst="textNoShape">
+                          <a:avLst/>
+                        </a:prstTxWarp>
+                        <a:spAutoFit/>
+                      </wps:bodyPr>
+                    </wps:wsp>
+                  </a:graphicData>
+                </a:graphic>
+              </wp:anchor>
+            </w:drawing>
+          </mc:Choice>
+          <mc:Fallback>
+            <w:pict>
+              <v:shape w14:anchorId="74F8A154" id="_x0000_s1027" type="#_x0000_t202" style="position:absolute;margin-left:28.4pt;margin-top:6.85pt;width:175.3pt;height:.05pt;z-index:251664384;visibility:visible;mso-wrap-style:square;mso-wrap-distance-left:9pt;mso-wrap-distance-top:0;mso-wrap-distance-right:9pt;mso-wrap-distance-bottom:0;mso-position-horizontal:absolute;mso-position-horizontal-relative:text;mso-position-vertical:absolute;mso-position-vertical-relative:text;v-text-anchor:top" o:gfxdata="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" stroked="f">
+                <v:textbox style="mso-fit-shape-to-text:t" inset="0,0,0,0">
+                  <w:txbxContent>
+                    <w:p>
+                      <w:pPr>
+                        <w:pStyle w:val="Caption"/>
+                        <w:jc w:val="center"/>
+                        <w:rPr>
+                          <w:sz w:val="16"/>
+                          <w:szCs w:val="16"/>
+                        </w:rPr>
+                      </w:pPr>
+                      <w:r>
+                        <w:rPr>
+                          <w:sz w:val="16"/>
+                          <w:szCs w:val="16"/>
+                        </w:rPr>
+                        <w:t>Maze Generated by Depth First Search Algorithm</w:t>
+                      </w:r>
+                    </w:p>
+                  </w:txbxContent>
+                </v:textbox>
+                <w10:wrap type="square"/>
+              </v:shape>
+            </w:pict>
+          </mc:Fallback>
+        </mc:AlternateContent>
+      </w:r>
+    </w:p>
     <w:p/>
     <w:p>
       <w:pPr>
@@ -305,6 +742,7 @@
         </w:numPr>
       </w:pPr>
       <w:r>
+        <w:lastRenderedPageBreak/>
         <w:t xml:space="preserve">Strategic Spawn Positioning:   </w:t>
       </w:r>
     </w:p>
@@ -594,7 +1032,6 @@
         </w:numPr>
       </w:pPr>
       <w:r>
-        <w:lastRenderedPageBreak/>
         <w:t>Ghost generation time limit can be determined and color variety is provided.</w:t>
       </w:r>
     </w:p>
@@ -715,6 +1152,7 @@
         </w:numPr>
       </w:pPr>
       <w:r>
+        <w:lastRenderedPageBreak/>
         <w:t>Generating Pathfinding Algorithm:</w:t>
       </w:r>
     </w:p>
@@ -825,8 +1263,8 @@
       </w:r>
     </w:p>
     <w:sectPr>
-      <w:headerReference w:type="default" r:id="rId11"/>
-      <w:footerReference w:type="default" r:id="rId12"/>
+      <w:headerReference w:type="default" r:id="rId13"/>
+      <w:footerReference w:type="default" r:id="rId14"/>
       <w:pgSz w:w="11906" w:h="16838"/>
       <w:pgMar w:top="1417" w:right="1417" w:bottom="1417" w:left="1417" w:header="708" w:footer="708" w:gutter="0"/>
       <w:cols w:space="708"/>
@@ -865,20 +1303,12 @@
 <w:ftr xmlns:wpc="http://schemas.microsoft.com/office/word/2010/wordprocessingCanvas" xmlns:cx="http://schemas.microsoft.com/office/drawing/2014/chartex" xmlns:cx1="http://schemas.microsoft.com/office/drawing/2015/9/8/chartex" xmlns:cx2="http://schemas.microsoft.com/office/drawing/2015/10/21/chartex" xmlns:cx3="http://schemas.microsoft.com/office/drawing/2016/5/9/chartex" xmlns:cx4="http://schemas.microsoft.com/office/drawing/2016/5/10/chartex" xmlns:cx5="http://schemas.microsoft.com/office/drawing/2016/5/11/chartex" xmlns:cx6="http://schemas.microsoft.com/office/drawing/2016/5/12/chartex" xmlns:cx7="http://schemas.microsoft.com/office/drawing/2016/5/13/chartex" xmlns:cx8="http://schemas.microsoft.com/office/drawing/2016/5/14/chartex" xmlns:mc="http://schemas.openxmlformats.org/markup-compatibility/2006" xmlns:aink="http://schemas.microsoft.com/office/drawing/2016/ink" xmlns:am3d="http://schemas.microsoft.com/office/drawing/2017/model3d" xmlns:o="urn:schemas-microsoft-com:office:office" xmlns:oel="http://schemas.microsoft.com/office/2019/extlst" xmlns:r="http://schemas.openxmlformats.org/officeDocument/2006/relationships" xmlns:m="http://schemas.openxmlformats.org/officeDocument/2006/math" xmlns:v="urn:schemas-microsoft-com:vml" xmlns:wp14="http://schemas.microsoft.com/office/word/2010/wordprocessingDrawing" xmlns:wp="http://schemas.openxmlformats.org/drawingml/2006/wordprocessingDrawing" xmlns:w10="urn:schemas-microsoft-com:office:word" xmlns:w="http://schemas.openxmlformats.org/wordprocessingml/2006/main" xmlns:w14="http://schemas.microsoft.com/office/word/2010/wordml" xmlns:w15="http://schemas.microsoft.com/office/word/2012/wordml" xmlns:w16cex="http://schemas.microsoft.com/office/word/2018/wordml/cex" xmlns:w16cid="http://schemas.microsoft.com/office/word/2016/wordml/cid" xmlns:w16="http://schemas.microsoft.com/office/word/2018/wordml" xmlns:w16sdtdh="http://schemas.microsoft.com/office/word/2020/wordml/sdtdatahash" xmlns:w16se="http://schemas.microsoft.com/office/word/2015/wordml/symex" xmlns:wpg="http://schemas.microsoft.com/office/word/2010/wordprocessingGroup" xmlns:wpi="http://schemas.microsoft.com/office/word/2010/wordprocessingInk" xmlns:wne="http://schemas.microsoft.com/office/word/2006/wordml" xmlns:wps="http://schemas.microsoft.com/office/word/2010/wordprocessingShape" mc:Ignorable="w14 w15 w16se w16cid w16 w16cex w16sdtdh wp14">
   <w:sdt>
     <w:sdtPr>
-      <w:rPr>
-        <w:noProof w:val="0"/>
-      </w:rPr>
       <w:id w:val="-828356179"/>
       <w:docPartObj>
         <w:docPartGallery w:val="Page Numbers (Bottom of Page)"/>
         <w:docPartUnique/>
       </w:docPartObj>
     </w:sdtPr>
-    <w:sdtEndPr>
-      <w:rPr>
-        <w:noProof/>
-      </w:rPr>
-    </w:sdtEndPr>
     <w:sdtContent>
       <w:p>
         <w:pPr>
@@ -886,18 +1316,12 @@
           <w:jc w:val="center"/>
         </w:pPr>
         <w:r>
-          <w:rPr>
-            <w:noProof w:val="0"/>
-          </w:rPr>
           <w:fldChar w:fldCharType="begin"/>
         </w:r>
         <w:r>
           <w:instrText xml:space="preserve"> PAGE   \* MERGEFORMAT </w:instrText>
         </w:r>
         <w:r>
-          <w:rPr>
-            <w:noProof w:val="0"/>
-          </w:rPr>
           <w:fldChar w:fldCharType="separate"/>
         </w:r>
         <w:r>
@@ -2036,6 +2460,119 @@
     </w:lvl>
   </w:abstractNum>
   <w:abstractNum w:abstractNumId="10" w15:restartNumberingAfterBreak="0">
+    <w:nsid w:val="5D0A0DFF"/>
+    <w:multiLevelType w:val="hybridMultilevel"/>
+    <w:tmpl w:val="4FF4AE94"/>
+    <w:lvl w:ilvl="0" w:tplc="041F0005">
+      <w:start w:val="1"/>
+      <w:numFmt w:val="bullet"/>
+      <w:lvlText w:val=""/>
+      <w:lvlJc w:val="left"/>
+      <w:pPr>
+        <w:ind w:left="1080" w:hanging="360"/>
+      </w:pPr>
+      <w:rPr>
+        <w:rFonts w:ascii="Wingdings" w:hAnsi="Wingdings" w:hint="default"/>
+      </w:rPr>
+    </w:lvl>
+    <w:lvl w:ilvl="1" w:tplc="08090003" w:tentative="1">
+      <w:start w:val="1"/>
+      <w:numFmt w:val="bullet"/>
+      <w:lvlText w:val="o"/>
+      <w:lvlJc w:val="left"/>
+      <w:pPr>
+        <w:ind w:left="1800" w:hanging="360"/>
+      </w:pPr>
+      <w:rPr>
+        <w:rFonts w:ascii="Courier New" w:hAnsi="Courier New" w:cs="Courier New" w:hint="default"/>
+      </w:rPr>
+    </w:lvl>
+    <w:lvl w:ilvl="2" w:tplc="08090005" w:tentative="1">
+      <w:start w:val="1"/>
+      <w:numFmt w:val="bullet"/>
+      <w:lvlText w:val=""/>
+      <w:lvlJc w:val="left"/>
+      <w:pPr>
+        <w:ind w:left="2520" w:hanging="360"/>
+      </w:pPr>
+      <w:rPr>
+        <w:rFonts w:ascii="Wingdings" w:hAnsi="Wingdings" w:hint="default"/>
+      </w:rPr>
+    </w:lvl>
+    <w:lvl w:ilvl="3" w:tplc="08090001" w:tentative="1">
+      <w:start w:val="1"/>
+      <w:numFmt w:val="bullet"/>
+      <w:lvlText w:val=""/>
+      <w:lvlJc w:val="left"/>
+      <w:pPr>
+        <w:ind w:left="3240" w:hanging="360"/>
+      </w:pPr>
+      <w:rPr>
+        <w:rFonts w:ascii="Symbol" w:hAnsi="Symbol" w:hint="default"/>
+      </w:rPr>
+    </w:lvl>
+    <w:lvl w:ilvl="4" w:tplc="08090003" w:tentative="1">
+      <w:start w:val="1"/>
+      <w:numFmt w:val="bullet"/>
+      <w:lvlText w:val="o"/>
+      <w:lvlJc w:val="left"/>
+      <w:pPr>
+        <w:ind w:left="3960" w:hanging="360"/>
+      </w:pPr>
+      <w:rPr>
+        <w:rFonts w:ascii="Courier New" w:hAnsi="Courier New" w:cs="Courier New" w:hint="default"/>
+      </w:rPr>
+    </w:lvl>
+    <w:lvl w:ilvl="5" w:tplc="08090005" w:tentative="1">
+      <w:start w:val="1"/>
+      <w:numFmt w:val="bullet"/>
+      <w:lvlText w:val=""/>
+      <w:lvlJc w:val="left"/>
+      <w:pPr>
+        <w:ind w:left="4680" w:hanging="360"/>
+      </w:pPr>
+      <w:rPr>
+        <w:rFonts w:ascii="Wingdings" w:hAnsi="Wingdings" w:hint="default"/>
+      </w:rPr>
+    </w:lvl>
+    <w:lvl w:ilvl="6" w:tplc="08090001" w:tentative="1">
+      <w:start w:val="1"/>
+      <w:numFmt w:val="bullet"/>
+      <w:lvlText w:val=""/>
+      <w:lvlJc w:val="left"/>
+      <w:pPr>
+        <w:ind w:left="5400" w:hanging="360"/>
+      </w:pPr>
+      <w:rPr>
+        <w:rFonts w:ascii="Symbol" w:hAnsi="Symbol" w:hint="default"/>
+      </w:rPr>
+    </w:lvl>
+    <w:lvl w:ilvl="7" w:tplc="08090003" w:tentative="1">
+      <w:start w:val="1"/>
+      <w:numFmt w:val="bullet"/>
+      <w:lvlText w:val="o"/>
+      <w:lvlJc w:val="left"/>
+      <w:pPr>
+        <w:ind w:left="6120" w:hanging="360"/>
+      </w:pPr>
+      <w:rPr>
+        <w:rFonts w:ascii="Courier New" w:hAnsi="Courier New" w:cs="Courier New" w:hint="default"/>
+      </w:rPr>
+    </w:lvl>
+    <w:lvl w:ilvl="8" w:tplc="08090005" w:tentative="1">
+      <w:start w:val="1"/>
+      <w:numFmt w:val="bullet"/>
+      <w:lvlText w:val=""/>
+      <w:lvlJc w:val="left"/>
+      <w:pPr>
+        <w:ind w:left="6840" w:hanging="360"/>
+      </w:pPr>
+      <w:rPr>
+        <w:rFonts w:ascii="Wingdings" w:hAnsi="Wingdings" w:hint="default"/>
+      </w:rPr>
+    </w:lvl>
+  </w:abstractNum>
+  <w:abstractNum w:abstractNumId="11" w15:restartNumberingAfterBreak="0">
     <w:nsid w:val="64CA696B"/>
     <w:multiLevelType w:val="hybridMultilevel"/>
     <w:tmpl w:val="D02CB710"/>
@@ -2148,7 +2685,7 @@
       </w:rPr>
     </w:lvl>
   </w:abstractNum>
-  <w:abstractNum w:abstractNumId="11" w15:restartNumberingAfterBreak="0">
+  <w:abstractNum w:abstractNumId="12" w15:restartNumberingAfterBreak="0">
     <w:nsid w:val="74E37F65"/>
     <w:multiLevelType w:val="hybridMultilevel"/>
     <w:tmpl w:val="D3C6F8D4"/>
@@ -2271,7 +2808,7 @@
     <w:abstractNumId w:val="8"/>
   </w:num>
   <w:num w:numId="4" w16cid:durableId="1305502726">
-    <w:abstractNumId w:val="11"/>
+    <w:abstractNumId w:val="12"/>
   </w:num>
   <w:num w:numId="5" w16cid:durableId="1675450791">
     <w:abstractNumId w:val="4"/>
@@ -2280,7 +2817,7 @@
     <w:abstractNumId w:val="7"/>
   </w:num>
   <w:num w:numId="7" w16cid:durableId="1854949286">
-    <w:abstractNumId w:val="10"/>
+    <w:abstractNumId w:val="11"/>
   </w:num>
   <w:num w:numId="8" w16cid:durableId="1631789211">
     <w:abstractNumId w:val="2"/>
@@ -2296,6 +2833,9 @@
   </w:num>
   <w:num w:numId="12" w16cid:durableId="595864227">
     <w:abstractNumId w:val="0"/>
+  </w:num>
+  <w:num w:numId="13" w16cid:durableId="976834223">
+    <w:abstractNumId w:val="10"/>
   </w:num>
 </w:numbering>
 </file>
@@ -2699,7 +3239,6 @@
     <w:name w:val="Normal"/>
     <w:qFormat/>
     <w:rPr>
-      <w:noProof/>
       <w:lang w:val="en-US"/>
     </w:rPr>
   </w:style>
@@ -2949,6 +3488,25 @@
     <w:rPr>
       <w:color w:val="0563C1" w:themeColor="hyperlink"/>
       <w:u w:val="single"/>
+    </w:rPr>
+  </w:style>
+  <w:style w:type="paragraph" w:styleId="Caption">
+    <w:name w:val="caption"/>
+    <w:basedOn w:val="Normal"/>
+    <w:next w:val="Normal"/>
+    <w:uiPriority w:val="35"/>
+    <w:unhideWhenUsed/>
+    <w:qFormat/>
+    <w:rsid w:val="00A66877"/>
+    <w:pPr>
+      <w:spacing w:after="200" w:line="240" w:lineRule="auto"/>
+    </w:pPr>
+    <w:rPr>
+      <w:i/>
+      <w:iCs/>
+      <w:color w:val="44546A" w:themeColor="text2"/>
+      <w:sz w:val="18"/>
+      <w:szCs w:val="18"/>
     </w:rPr>
   </w:style>
 </w:styles>

</xml_diff>

<commit_message>
document is the last form. log structure was revised.
</commit_message>
<xml_diff>
--- a/MMI513-TermProjectReport.docx
+++ b/MMI513-TermProjectReport.docx
@@ -30,7 +30,15 @@
     </w:p>
     <w:p>
       <w:r>
-        <w:t xml:space="preserve">We would like to start with introducing ourselves as a team. We are a team of two, two friends who have met in our master’s in MMI; Nuri Baran Ayana, an Electronic &amp; Electrical Engineer; and Ali Ozan, a Civil Engineer and a Game Developer. </w:t>
+        <w:t xml:space="preserve">We would like to start with introducing ourselves as a team. We are a team of two, two friends who have met in our master’s in MMI; Nuri Baran Ayana, an Electronic &amp; Electrical Engineer; and Ali Ozan, a Civil </w:t>
+      </w:r>
+      <w:proofErr w:type="gramStart"/>
+      <w:r>
+        <w:t>Engineer</w:t>
+      </w:r>
+      <w:proofErr w:type="gramEnd"/>
+      <w:r>
+        <w:t xml:space="preserve"> and a Game Developer. </w:t>
       </w:r>
     </w:p>
     <w:p>
@@ -40,6 +48,9 @@
     </w:p>
     <w:p>
       <w:r>
+        <w:rPr>
+          <w:noProof/>
+        </w:rPr>
         <w:drawing>
           <wp:anchor distT="0" distB="0" distL="114300" distR="114300" simplePos="0" relativeHeight="251659264" behindDoc="1" locked="0" layoutInCell="1" allowOverlap="1" wp14:anchorId="599FF957" wp14:editId="3DD5CFAD">
             <wp:simplePos x="0" y="0"/>
@@ -72,7 +83,7 @@
                     <pic:cNvPicPr/>
                   </pic:nvPicPr>
                   <pic:blipFill>
-                    <a:blip r:embed="rId7" cstate="print">
+                    <a:blip r:embed="rId8" cstate="print">
                       <a:extLst>
                         <a:ext uri="{28A0092B-C50C-407E-A947-70E740481C1C}">
                           <a14:useLocalDpi xmlns:a14="http://schemas.microsoft.com/office/drawing/2010/main" val="0"/>
@@ -107,7 +118,7 @@
       <w:r>
         <w:t xml:space="preserve">One of the main projects that we have tried our luck with was the project from </w:t>
       </w:r>
-      <w:hyperlink r:id="rId8" w:history="1">
+      <w:hyperlink r:id="rId9" w:history="1">
         <w:r>
           <w:rPr>
             <w:rStyle w:val="Hyperlink"/>
@@ -116,7 +127,15 @@
         </w:r>
       </w:hyperlink>
       <w:r>
-        <w:t xml:space="preserve"> which is a very good implementation of the original game with good visuals, animations, style and functionality. We wanted to use that as a base project first, but the way the walls are rendered with their curved shapes raised a major challenge. The project uses them as static maps, but creating these curved corners with separate rotation matrices and layouts was too big of a challenge for random maze creation. So, we shifted our focus to projects that has rigid shapes and corners for the walls.</w:t>
+        <w:t xml:space="preserve"> which is a very good implementation of the original game with good visuals, animations, </w:t>
+      </w:r>
+      <w:proofErr w:type="gramStart"/>
+      <w:r>
+        <w:t>style</w:t>
+      </w:r>
+      <w:proofErr w:type="gramEnd"/>
+      <w:r>
+        <w:t xml:space="preserve"> and functionality. We wanted to use that as a base project first, but the way the walls are rendered with their curved shapes raised a major challenge. The project uses them as static maps, but creating these curved corners with separate rotation matrices and layouts was too big of a challenge for random maze creation. So, we shifted our focus to projects that has rigid shapes and corners for the walls.</w:t>
       </w:r>
       <w:r>
         <w:t xml:space="preserve"> </w:t>
@@ -126,6 +145,9 @@
     <w:p/>
     <w:p>
       <w:r>
+        <w:rPr>
+          <w:noProof/>
+        </w:rPr>
         <w:drawing>
           <wp:anchor distT="0" distB="0" distL="114300" distR="114300" simplePos="0" relativeHeight="251660288" behindDoc="1" locked="0" layoutInCell="1" allowOverlap="1" wp14:anchorId="103E8A32" wp14:editId="4A4855AA">
             <wp:simplePos x="0" y="0"/>
@@ -158,7 +180,7 @@
                     <pic:cNvPicPr/>
                   </pic:nvPicPr>
                   <pic:blipFill>
-                    <a:blip r:embed="rId9" cstate="print">
+                    <a:blip r:embed="rId10" cstate="print">
                       <a:extLst>
                         <a:ext uri="{28A0092B-C50C-407E-A947-70E740481C1C}">
                           <a14:useLocalDpi xmlns:a14="http://schemas.microsoft.com/office/drawing/2010/main" val="0"/>
@@ -196,7 +218,7 @@
       <w:r>
         <w:t xml:space="preserve">Eventually, we have settled on project from the following repository: </w:t>
       </w:r>
-      <w:hyperlink r:id="rId10" w:history="1">
+      <w:hyperlink r:id="rId11" w:history="1">
         <w:r>
           <w:rPr>
             <w:rStyle w:val="Hyperlink"/>
@@ -205,7 +227,31 @@
         </w:r>
       </w:hyperlink>
       <w:r>
-        <w:t xml:space="preserve"> . The project has a basic implementation of the original game with its core functionality present, but lacking in the visual art style. Since, the art is not very important in our context, we have happily adopted the project. The original code is a bit crowded and stacked on a single Python file but it met our expectations. It has a replica of the original Pac-Man map, but defined with ASCII characters; zeros for walls, ones for open paths, “G” for ghosts, “P” for player or Pac-Man, and finally “O” for powerups that frightens the ghosts and lets the player eat them. It also has the teleport gates in the middle, and the portal function is handled correctly. The ghosts have two modes which are “Chase” and “Scatter”. In Chase mode, the ghosts get a path to the current position of the player and try to get to them. In the Scatter mode which gets activated when the player picks up the power-up, the ghosts pick a random reachable location as their target and try to get to it. The problematic part of the original project is that, when a ghost picks a target, such as the player, it does not actually actively follow the player. It takes a snapshot of its position and the player’s position at that time, and follow the resulting path from that snapshot. Only when it gets to its destination, it takes another snapshot to determine its next target location. We have tried to handle this problem in our project as best as we could, the details will be discussed later.</w:t>
+        <w:t xml:space="preserve"> . The project has a basic implementation of the original game with its core functionality </w:t>
+      </w:r>
+      <w:proofErr w:type="gramStart"/>
+      <w:r>
+        <w:t>present, but</w:t>
+      </w:r>
+      <w:proofErr w:type="gramEnd"/>
+      <w:r>
+        <w:t xml:space="preserve"> lacking in the visual art style. Since, the art is not very important in our context, we have happily adopted the project. The original code is a bit crowded and stacked on a single Python </w:t>
+      </w:r>
+      <w:proofErr w:type="gramStart"/>
+      <w:r>
+        <w:t>file</w:t>
+      </w:r>
+      <w:proofErr w:type="gramEnd"/>
+      <w:r>
+        <w:t xml:space="preserve"> but it met our expectations. It has a replica of the original Pac-Man map, but defined with ASCII characters; zeros for walls, ones for open paths, “G” for ghosts, “P” for player or Pac-Man, and finally “O” for powerups that frightens the ghosts and lets the player eat them. It also has the teleport gates in the middle, and the portal function is handled correctly. The ghosts have two modes which are “Chase” and “Scatter”. In Chase mode, the ghosts get a path to the current position of the player and try to get to them. In the Scatter mode which gets activated when the player picks up the power-up, the ghosts pick a random reachable location as their target and try to get to it. The problematic part of the original project is that, when a ghost picks a target, such as the player, it does not actually actively follow the player. It takes a snapshot of its position and the player’s position at that </w:t>
+      </w:r>
+      <w:proofErr w:type="gramStart"/>
+      <w:r>
+        <w:t>time, and</w:t>
+      </w:r>
+      <w:proofErr w:type="gramEnd"/>
+      <w:r>
+        <w:t xml:space="preserve"> follow the resulting path from that snapshot. Only when it gets to its destination, it takes another snapshot to determine its next target location. We have tried to handle this problem in our project as best as we could, the details will be discussed later.</w:t>
       </w:r>
     </w:p>
     <w:p/>
@@ -259,8 +305,13 @@
         <w:jc w:val="both"/>
       </w:pPr>
       <w:r>
-        <w:t>Our workflow of maze generation goes like this;</w:t>
-      </w:r>
+        <w:t xml:space="preserve">Our workflow of maze generation goes like </w:t>
+      </w:r>
+      <w:proofErr w:type="gramStart"/>
+      <w:r>
+        <w:t>this;</w:t>
+      </w:r>
+      <w:proofErr w:type="gramEnd"/>
     </w:p>
     <w:p>
       <w:pPr>
@@ -324,7 +375,15 @@
         <w:jc w:val="both"/>
       </w:pPr>
       <w:r>
-        <w:t>Among the rows which has the first and the last grid as a path, randomly open up portal gates.</w:t>
+        <w:t xml:space="preserve">Among the rows which has the first and the last grid as a path, randomly </w:t>
+      </w:r>
+      <w:proofErr w:type="gramStart"/>
+      <w:r>
+        <w:t>open up</w:t>
+      </w:r>
+      <w:proofErr w:type="gramEnd"/>
+      <w:r>
+        <w:t xml:space="preserve"> portal gates.</w:t>
       </w:r>
     </w:p>
     <w:p>
@@ -356,7 +415,7 @@
                     <pic:cNvPicPr/>
                   </pic:nvPicPr>
                   <pic:blipFill rotWithShape="1">
-                    <a:blip r:embed="rId11" cstate="print">
+                    <a:blip r:embed="rId12" cstate="print">
                       <a:extLst>
                         <a:ext uri="{28A0092B-C50C-407E-A947-70E740481C1C}">
                           <a14:useLocalDpi xmlns:a14="http://schemas.microsoft.com/office/drawing/2010/main" val="0"/>
@@ -423,7 +482,7 @@
                     <pic:cNvPicPr/>
                   </pic:nvPicPr>
                   <pic:blipFill>
-                    <a:blip r:embed="rId12" cstate="print">
+                    <a:blip r:embed="rId13" cstate="print">
                       <a:extLst>
                         <a:ext uri="{28A0092B-C50C-407E-A947-70E740481C1C}">
                           <a14:useLocalDpi xmlns:a14="http://schemas.microsoft.com/office/drawing/2010/main" val="0"/>
@@ -788,7 +847,13 @@
         </w:numPr>
       </w:pPr>
       <w:r>
-        <w:t>All the nodes are searched and the node is taken into consideration if the node is available (not wall, route).</w:t>
+        <w:t xml:space="preserve">All the nodes are </w:t>
+      </w:r>
+      <w:r>
+        <w:t>searched,</w:t>
+      </w:r>
+      <w:r>
+        <w:t xml:space="preserve"> and the node is taken into consideration if the node is available (not wall, route).</w:t>
       </w:r>
     </w:p>
     <w:p>
@@ -1032,7 +1097,13 @@
         </w:numPr>
       </w:pPr>
       <w:r>
-        <w:t>Ghost generation time limit can be determined and color variety is provided.</w:t>
+        <w:t xml:space="preserve">Ghost generation time limit can be </w:t>
+      </w:r>
+      <w:r>
+        <w:t>determined,</w:t>
+      </w:r>
+      <w:r>
+        <w:t xml:space="preserve"> and color variety is provided.</w:t>
       </w:r>
     </w:p>
     <w:p>
@@ -1084,7 +1155,13 @@
         <w:ind w:left="360" w:firstLine="348"/>
       </w:pPr>
       <w:r>
-        <w:t xml:space="preserve">The AI checks the player and the ghost positions each time to determine whether the mode is </w:t>
+        <w:t xml:space="preserve">The AI checks the </w:t>
+      </w:r>
+      <w:r>
+        <w:t>player,</w:t>
+      </w:r>
+      <w:r>
+        <w:t xml:space="preserve"> and the ghost positions each time to determine whether the mode is </w:t>
       </w:r>
       <w:r>
         <w:rPr>
@@ -1161,7 +1238,13 @@
         <w:ind w:left="708"/>
       </w:pPr>
       <w:r>
-        <w:t>The AI is going to determine the path of the ghost for a given target location. The implemented A* is preferable since the A* algorithm is goal-oriented while the Dijkstra algorithm (evaluated for a possible change) finds the shortest path without considering all directions. Therefore the usage of the pathfinding algorithm is revised as below:</w:t>
+        <w:t xml:space="preserve">The AI is going to determine the path of the ghost for a given target location. The implemented A* is preferable since the A* algorithm is goal-oriented while the Dijkstra algorithm (evaluated for a possible change) finds the shortest path without considering all directions. </w:t>
+      </w:r>
+      <w:r>
+        <w:t>Therefore,</w:t>
+      </w:r>
+      <w:r>
+        <w:t xml:space="preserve"> the usage of the pathfinding algorithm is revised as below:</w:t>
       </w:r>
     </w:p>
     <w:p>
@@ -1234,11 +1317,6 @@
     </w:p>
     <w:p>
       <w:pPr>
-        <w:ind w:left="360"/>
-      </w:pPr>
-    </w:p>
-    <w:p>
-      <w:pPr>
         <w:pStyle w:val="Heading3"/>
         <w:numPr>
           <w:ilvl w:val="0"/>
@@ -1246,10 +1324,327 @@
         </w:numPr>
       </w:pPr>
       <w:r>
-        <w:t>Log Analytics</w:t>
-      </w:r>
-    </w:p>
-    <w:p/>
+        <w:t>Analytics</w:t>
+      </w:r>
+    </w:p>
+    <w:p>
+      <w:pPr>
+        <w:ind w:left="708"/>
+      </w:pPr>
+      <w:r>
+        <w:t xml:space="preserve">The </w:t>
+      </w:r>
+      <w:r>
+        <w:t xml:space="preserve">analytics module is </w:t>
+      </w:r>
+      <w:r>
+        <w:t>created to provide a log mechanism</w:t>
+      </w:r>
+      <w:r>
+        <w:t xml:space="preserve"> to track a wide array of movements and decisions made by each entity—be it the player's character or the AI-driven ghosts.</w:t>
+      </w:r>
+      <w:r>
+        <w:t xml:space="preserve"> The log mechanism proves the enhancement of the game as follows:</w:t>
+      </w:r>
+    </w:p>
+    <w:p>
+      <w:pPr>
+        <w:pStyle w:val="ListParagraph"/>
+        <w:numPr>
+          <w:ilvl w:val="0"/>
+          <w:numId w:val="14"/>
+        </w:numPr>
+      </w:pPr>
+      <w:r>
+        <w:rPr>
+          <w:b/>
+          <w:bCs/>
+        </w:rPr>
+        <w:t>Strategy-AI:</w:t>
+      </w:r>
+      <w:r>
+        <w:t xml:space="preserve"> Log mechanisms show the distances at the starting time and time of new ghost generation. </w:t>
+      </w:r>
+      <w:r>
+        <w:t>The</w:t>
+      </w:r>
+      <w:r>
+        <w:t xml:space="preserve"> logs below show that </w:t>
+      </w:r>
+      <w:r>
+        <w:t xml:space="preserve">distances are bigger than the limit values of 10 where “Ghost Generation Time” is equal to 0, the initial time of ghost generated, and </w:t>
+      </w:r>
+      <w:r>
+        <w:t xml:space="preserve">“Ghost Generation Time” is equal to </w:t>
+      </w:r>
+      <w:r>
+        <w:t>1</w:t>
+      </w:r>
+      <w:r>
+        <w:t>,</w:t>
+      </w:r>
+      <w:r>
+        <w:t xml:space="preserve"> ghost generated at every 60 seconds</w:t>
+      </w:r>
+      <w:r>
+        <w:t>. The output is given below:</w:t>
+      </w:r>
+    </w:p>
+    <w:p>
+      <w:pPr>
+        <w:ind w:left="1068"/>
+        <w:jc w:val="center"/>
+      </w:pPr>
+      <w:r>
+        <w:t>{</w:t>
+      </w:r>
+      <w:r>
+        <w:rPr>
+          <w:b/>
+          <w:bCs/>
+          <w:color w:val="4472C4" w:themeColor="accent1"/>
+        </w:rPr>
+        <w:t>'</w:t>
+      </w:r>
+      <w:proofErr w:type="spellStart"/>
+      <w:r>
+        <w:rPr>
+          <w:b/>
+          <w:bCs/>
+          <w:color w:val="4472C4" w:themeColor="accent1"/>
+        </w:rPr>
+        <w:t>StrategyAIDist</w:t>
+      </w:r>
+      <w:proofErr w:type="spellEnd"/>
+      <w:r>
+        <w:rPr>
+          <w:b/>
+          <w:bCs/>
+          <w:color w:val="4472C4" w:themeColor="accent1"/>
+        </w:rPr>
+        <w:t>'</w:t>
+      </w:r>
+      <w:r>
+        <w:t>: [13, 12, 16.278820596099706], '</w:t>
+      </w:r>
+      <w:proofErr w:type="spellStart"/>
+      <w:r>
+        <w:rPr>
+          <w:b/>
+          <w:bCs/>
+          <w:color w:val="4472C4" w:themeColor="accent1"/>
+        </w:rPr>
+        <w:t>GhostGenType</w:t>
+      </w:r>
+      <w:proofErr w:type="spellEnd"/>
+      <w:r>
+        <w:t>': [0, 0, 1]}</w:t>
+      </w:r>
+    </w:p>
+    <w:p>
+      <w:pPr>
+        <w:pStyle w:val="ListParagraph"/>
+        <w:numPr>
+          <w:ilvl w:val="0"/>
+          <w:numId w:val="14"/>
+        </w:numPr>
+      </w:pPr>
+      <w:r>
+        <w:rPr>
+          <w:b/>
+          <w:bCs/>
+        </w:rPr>
+        <w:t>Tactical</w:t>
+      </w:r>
+      <w:r>
+        <w:rPr>
+          <w:b/>
+          <w:bCs/>
+        </w:rPr>
+        <w:t>-AI:</w:t>
+      </w:r>
+      <w:r>
+        <w:t xml:space="preserve"> Log mechanisms </w:t>
+      </w:r>
+      <w:r>
+        <w:t xml:space="preserve">add the information of each ghost turned into a “Chase Mode” </w:t>
+      </w:r>
+      <w:r>
+        <w:t xml:space="preserve">which provides to observe the sensing mechanism of the ghosts by comparing the Manhattan Distance between ghosts and the players. </w:t>
+      </w:r>
+      <w:r>
+        <w:t>For the case of Chase Mode is 1, the distance must be equal and lower than 10. The figure below confirms the design:</w:t>
+      </w:r>
+    </w:p>
+    <w:p>
+      <w:pPr>
+        <w:pStyle w:val="ListParagraph"/>
+        <w:ind w:left="1428"/>
+        <w:rPr>
+          <w:b/>
+          <w:bCs/>
+        </w:rPr>
+      </w:pPr>
+    </w:p>
+    <w:p>
+      <w:pPr>
+        <w:pStyle w:val="ListParagraph"/>
+        <w:ind w:left="1428"/>
+        <w:jc w:val="center"/>
+      </w:pPr>
+      <w:r>
+        <w:rPr>
+          <w:noProof/>
+        </w:rPr>
+        <mc:AlternateContent>
+          <mc:Choice Requires="wps">
+            <w:drawing>
+              <wp:anchor distT="0" distB="0" distL="114300" distR="114300" simplePos="0" relativeHeight="251667456" behindDoc="0" locked="0" layoutInCell="1" allowOverlap="1" wp14:anchorId="1EA6181D" wp14:editId="6FA1E46A">
+                <wp:simplePos x="0" y="0"/>
+                <wp:positionH relativeFrom="column">
+                  <wp:posOffset>2293620</wp:posOffset>
+                </wp:positionH>
+                <wp:positionV relativeFrom="paragraph">
+                  <wp:posOffset>1717040</wp:posOffset>
+                </wp:positionV>
+                <wp:extent cx="2226310" cy="635"/>
+                <wp:effectExtent l="0" t="0" r="0" b="0"/>
+                <wp:wrapSquare wrapText="bothSides"/>
+                <wp:docPr id="3" name="Text Box 1"/>
+                <wp:cNvGraphicFramePr/>
+                <a:graphic xmlns:a="http://schemas.openxmlformats.org/drawingml/2006/main">
+                  <a:graphicData uri="http://schemas.microsoft.com/office/word/2010/wordprocessingShape">
+                    <wps:wsp>
+                      <wps:cNvSpPr txBox="1"/>
+                      <wps:spPr>
+                        <a:xfrm>
+                          <a:off x="0" y="0"/>
+                          <a:ext cx="2226310" cy="635"/>
+                        </a:xfrm>
+                        <a:prstGeom prst="rect">
+                          <a:avLst/>
+                        </a:prstGeom>
+                        <a:solidFill>
+                          <a:prstClr val="white"/>
+                        </a:solidFill>
+                        <a:ln>
+                          <a:noFill/>
+                        </a:ln>
+                      </wps:spPr>
+                      <wps:txbx>
+                        <w:txbxContent>
+                          <w:p>
+                            <w:pPr>
+                              <w:pStyle w:val="Caption"/>
+                              <w:jc w:val="center"/>
+                              <w:rPr>
+                                <w:sz w:val="16"/>
+                                <w:szCs w:val="16"/>
+                              </w:rPr>
+                            </w:pPr>
+                            <w:r>
+                              <w:rPr>
+                                <w:sz w:val="16"/>
+                                <w:szCs w:val="16"/>
+                              </w:rPr>
+                              <w:t>Manhattan Score for Ghost Mode is Chase</w:t>
+                            </w:r>
+                          </w:p>
+                        </w:txbxContent>
+                      </wps:txbx>
+                      <wps:bodyPr rot="0" spcFirstLastPara="0" vertOverflow="overflow" horzOverflow="overflow" vert="horz" wrap="square" lIns="0" tIns="0" rIns="0" bIns="0" numCol="1" spcCol="0" rtlCol="0" fromWordArt="0" anchor="t" anchorCtr="0" forceAA="0" compatLnSpc="1">
+                        <a:prstTxWarp prst="textNoShape">
+                          <a:avLst/>
+                        </a:prstTxWarp>
+                        <a:spAutoFit/>
+                      </wps:bodyPr>
+                    </wps:wsp>
+                  </a:graphicData>
+                </a:graphic>
+              </wp:anchor>
+            </w:drawing>
+          </mc:Choice>
+          <mc:Fallback>
+            <w:pict>
+              <v:shape w14:anchorId="1EA6181D" id="_x0000_s1028" type="#_x0000_t202" style="position:absolute;left:0;text-align:left;margin-left:180.6pt;margin-top:135.2pt;width:175.3pt;height:.05pt;z-index:251667456;visibility:visible;mso-wrap-style:square;mso-wrap-distance-left:9pt;mso-wrap-distance-top:0;mso-wrap-distance-right:9pt;mso-wrap-distance-bottom:0;mso-position-horizontal:absolute;mso-position-horizontal-relative:text;mso-position-vertical:absolute;mso-position-vertical-relative:text;v-text-anchor:top" o:gfxdata="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" stroked="f">
+                <v:textbox style="mso-fit-shape-to-text:t" inset="0,0,0,0">
+                  <w:txbxContent>
+                    <w:p>
+                      <w:pPr>
+                        <w:pStyle w:val="Caption"/>
+                        <w:jc w:val="center"/>
+                        <w:rPr>
+                          <w:sz w:val="16"/>
+                          <w:szCs w:val="16"/>
+                        </w:rPr>
+                      </w:pPr>
+                      <w:r>
+                        <w:rPr>
+                          <w:sz w:val="16"/>
+                          <w:szCs w:val="16"/>
+                        </w:rPr>
+                        <w:t>Manhattan Score for Ghost Mode is Chase</w:t>
+                      </w:r>
+                    </w:p>
+                  </w:txbxContent>
+                </v:textbox>
+                <w10:wrap type="square"/>
+              </v:shape>
+            </w:pict>
+          </mc:Fallback>
+        </mc:AlternateContent>
+      </w:r>
+      <w:r>
+        <w:rPr>
+          <w:noProof/>
+        </w:rPr>
+        <w:drawing>
+          <wp:inline distT="0" distB="0" distL="0" distR="0" wp14:anchorId="41F328A7" wp14:editId="3286FD44">
+            <wp:extent cx="4053205" cy="1638300"/>
+            <wp:effectExtent l="0" t="0" r="4445" b="0"/>
+            <wp:docPr id="1" name="Picture 1"/>
+            <wp:cNvGraphicFramePr>
+              <a:graphicFrameLocks xmlns:a="http://schemas.openxmlformats.org/drawingml/2006/main" noChangeAspect="1"/>
+            </wp:cNvGraphicFramePr>
+            <a:graphic xmlns:a="http://schemas.openxmlformats.org/drawingml/2006/main">
+              <a:graphicData uri="http://schemas.openxmlformats.org/drawingml/2006/picture">
+                <pic:pic xmlns:pic="http://schemas.openxmlformats.org/drawingml/2006/picture">
+                  <pic:nvPicPr>
+                    <pic:cNvPr id="1" name=""/>
+                    <pic:cNvPicPr/>
+                  </pic:nvPicPr>
+                  <pic:blipFill>
+                    <a:blip r:embed="rId14"/>
+                    <a:stretch>
+                      <a:fillRect/>
+                    </a:stretch>
+                  </pic:blipFill>
+                  <pic:spPr>
+                    <a:xfrm>
+                      <a:off x="0" y="0"/>
+                      <a:ext cx="4060945" cy="1641428"/>
+                    </a:xfrm>
+                    <a:prstGeom prst="rect">
+                      <a:avLst/>
+                    </a:prstGeom>
+                  </pic:spPr>
+                </pic:pic>
+              </a:graphicData>
+            </a:graphic>
+          </wp:inline>
+        </w:drawing>
+      </w:r>
+    </w:p>
+    <w:p>
+      <w:pPr>
+        <w:ind w:left="1068"/>
+      </w:pPr>
+    </w:p>
+    <w:p>
+      <w:pPr>
+        <w:ind w:left="1068"/>
+      </w:pPr>
+    </w:p>
     <w:p>
       <w:pPr>
         <w:pStyle w:val="Heading2"/>
@@ -1259,12 +1654,88 @@
         </w:numPr>
       </w:pPr>
       <w:r>
+        <w:lastRenderedPageBreak/>
         <w:t>Conclusion</w:t>
       </w:r>
     </w:p>
+    <w:p>
+      <w:pPr>
+        <w:ind w:firstLine="360"/>
+      </w:pPr>
+      <w:r>
+        <w:t>In conclusion, the integration of dynamic maze generation, sophisticated Strategy-AI, Tactical-AI, and an in-depth Analytics module has significantly elevated the complexity and engagement level of our Pac-Man game.</w:t>
+      </w:r>
+      <w:r>
+        <w:t xml:space="preserve"> The base project has been developed for a single maze and deterministic behaviors of the ghosts. With our contribution, the diversity in the game was provided to the player to have </w:t>
+      </w:r>
+      <w:proofErr w:type="spellStart"/>
+      <w:r>
+        <w:t>a</w:t>
+      </w:r>
+      <w:proofErr w:type="spellEnd"/>
+      <w:r>
+        <w:t xml:space="preserve"> wider experience. </w:t>
+      </w:r>
+    </w:p>
+    <w:p>
+      <w:pPr>
+        <w:ind w:firstLine="360"/>
+      </w:pPr>
+      <w:r>
+        <w:t xml:space="preserve">Together, these enhancements transform the classic Pac-Man game into a more challenging and engaging experience. </w:t>
+      </w:r>
+      <w:r>
+        <w:t xml:space="preserve">We have pushed </w:t>
+      </w:r>
+      <w:r>
+        <w:t xml:space="preserve">the boundaries of traditional </w:t>
+      </w:r>
+      <w:r>
+        <w:t>Pac-Man</w:t>
+      </w:r>
+      <w:r>
+        <w:t xml:space="preserve"> by incorporating </w:t>
+      </w:r>
+      <w:r>
+        <w:t>abilities</w:t>
+      </w:r>
+      <w:r>
+        <w:t xml:space="preserve"> of </w:t>
+      </w:r>
+      <w:r>
+        <w:t xml:space="preserve">maze generation, dynamic pathfinding, </w:t>
+      </w:r>
+      <w:r>
+        <w:t>artificial intelligence</w:t>
+      </w:r>
+      <w:r>
+        <w:t xml:space="preserve"> behaviors, and decision-making processes with running game flow. </w:t>
+      </w:r>
+      <w:r>
+        <w:t xml:space="preserve">This project not only </w:t>
+      </w:r>
+      <w:r>
+        <w:t>regulates the conventional game</w:t>
+      </w:r>
+      <w:r>
+        <w:t xml:space="preserve"> but also sets </w:t>
+      </w:r>
+      <w:r>
+        <w:t>a state-of-the-art method</w:t>
+      </w:r>
+      <w:r>
+        <w:t xml:space="preserve"> for how classic games </w:t>
+      </w:r>
+      <w:r>
+        <w:t>are reborn</w:t>
+      </w:r>
+      <w:r>
+        <w:t xml:space="preserve"> with modern technology.</w:t>
+      </w:r>
+    </w:p>
     <w:sectPr>
-      <w:headerReference w:type="default" r:id="rId13"/>
-      <w:footerReference w:type="default" r:id="rId14"/>
+      <w:headerReference w:type="default" r:id="rId15"/>
+      <w:footerReference w:type="default" r:id="rId16"/>
       <w:pgSz w:w="11906" w:h="16838"/>
       <w:pgMar w:top="1417" w:right="1417" w:bottom="1417" w:left="1417" w:header="708" w:footer="708" w:gutter="0"/>
       <w:cols w:space="708"/>
@@ -1497,6 +1968,119 @@
     </w:lvl>
   </w:abstractNum>
   <w:abstractNum w:abstractNumId="1" w15:restartNumberingAfterBreak="0">
+    <w:nsid w:val="0E405CE9"/>
+    <w:multiLevelType w:val="hybridMultilevel"/>
+    <w:tmpl w:val="FD66E102"/>
+    <w:lvl w:ilvl="0" w:tplc="041F0005">
+      <w:start w:val="1"/>
+      <w:numFmt w:val="bullet"/>
+      <w:lvlText w:val=""/>
+      <w:lvlJc w:val="left"/>
+      <w:pPr>
+        <w:ind w:left="1428" w:hanging="360"/>
+      </w:pPr>
+      <w:rPr>
+        <w:rFonts w:ascii="Wingdings" w:hAnsi="Wingdings" w:hint="default"/>
+      </w:rPr>
+    </w:lvl>
+    <w:lvl w:ilvl="1" w:tplc="041F0003" w:tentative="1">
+      <w:start w:val="1"/>
+      <w:numFmt w:val="bullet"/>
+      <w:lvlText w:val="o"/>
+      <w:lvlJc w:val="left"/>
+      <w:pPr>
+        <w:ind w:left="2148" w:hanging="360"/>
+      </w:pPr>
+      <w:rPr>
+        <w:rFonts w:ascii="Courier New" w:hAnsi="Courier New" w:cs="Courier New" w:hint="default"/>
+      </w:rPr>
+    </w:lvl>
+    <w:lvl w:ilvl="2" w:tplc="041F0005" w:tentative="1">
+      <w:start w:val="1"/>
+      <w:numFmt w:val="bullet"/>
+      <w:lvlText w:val=""/>
+      <w:lvlJc w:val="left"/>
+      <w:pPr>
+        <w:ind w:left="2868" w:hanging="360"/>
+      </w:pPr>
+      <w:rPr>
+        <w:rFonts w:ascii="Wingdings" w:hAnsi="Wingdings" w:hint="default"/>
+      </w:rPr>
+    </w:lvl>
+    <w:lvl w:ilvl="3" w:tplc="041F0001" w:tentative="1">
+      <w:start w:val="1"/>
+      <w:numFmt w:val="bullet"/>
+      <w:lvlText w:val=""/>
+      <w:lvlJc w:val="left"/>
+      <w:pPr>
+        <w:ind w:left="3588" w:hanging="360"/>
+      </w:pPr>
+      <w:rPr>
+        <w:rFonts w:ascii="Symbol" w:hAnsi="Symbol" w:hint="default"/>
+      </w:rPr>
+    </w:lvl>
+    <w:lvl w:ilvl="4" w:tplc="041F0003" w:tentative="1">
+      <w:start w:val="1"/>
+      <w:numFmt w:val="bullet"/>
+      <w:lvlText w:val="o"/>
+      <w:lvlJc w:val="left"/>
+      <w:pPr>
+        <w:ind w:left="4308" w:hanging="360"/>
+      </w:pPr>
+      <w:rPr>
+        <w:rFonts w:ascii="Courier New" w:hAnsi="Courier New" w:cs="Courier New" w:hint="default"/>
+      </w:rPr>
+    </w:lvl>
+    <w:lvl w:ilvl="5" w:tplc="041F0005" w:tentative="1">
+      <w:start w:val="1"/>
+      <w:numFmt w:val="bullet"/>
+      <w:lvlText w:val=""/>
+      <w:lvlJc w:val="left"/>
+      <w:pPr>
+        <w:ind w:left="5028" w:hanging="360"/>
+      </w:pPr>
+      <w:rPr>
+        <w:rFonts w:ascii="Wingdings" w:hAnsi="Wingdings" w:hint="default"/>
+      </w:rPr>
+    </w:lvl>
+    <w:lvl w:ilvl="6" w:tplc="041F0001" w:tentative="1">
+      <w:start w:val="1"/>
+      <w:numFmt w:val="bullet"/>
+      <w:lvlText w:val=""/>
+      <w:lvlJc w:val="left"/>
+      <w:pPr>
+        <w:ind w:left="5748" w:hanging="360"/>
+      </w:pPr>
+      <w:rPr>
+        <w:rFonts w:ascii="Symbol" w:hAnsi="Symbol" w:hint="default"/>
+      </w:rPr>
+    </w:lvl>
+    <w:lvl w:ilvl="7" w:tplc="041F0003" w:tentative="1">
+      <w:start w:val="1"/>
+      <w:numFmt w:val="bullet"/>
+      <w:lvlText w:val="o"/>
+      <w:lvlJc w:val="left"/>
+      <w:pPr>
+        <w:ind w:left="6468" w:hanging="360"/>
+      </w:pPr>
+      <w:rPr>
+        <w:rFonts w:ascii="Courier New" w:hAnsi="Courier New" w:cs="Courier New" w:hint="default"/>
+      </w:rPr>
+    </w:lvl>
+    <w:lvl w:ilvl="8" w:tplc="041F0005" w:tentative="1">
+      <w:start w:val="1"/>
+      <w:numFmt w:val="bullet"/>
+      <w:lvlText w:val=""/>
+      <w:lvlJc w:val="left"/>
+      <w:pPr>
+        <w:ind w:left="7188" w:hanging="360"/>
+      </w:pPr>
+      <w:rPr>
+        <w:rFonts w:ascii="Wingdings" w:hAnsi="Wingdings" w:hint="default"/>
+      </w:rPr>
+    </w:lvl>
+  </w:abstractNum>
+  <w:abstractNum w:abstractNumId="2" w15:restartNumberingAfterBreak="0">
     <w:nsid w:val="14176061"/>
     <w:multiLevelType w:val="hybridMultilevel"/>
     <w:tmpl w:val="D690F0AE"/>
@@ -1582,7 +2166,7 @@
       </w:pPr>
     </w:lvl>
   </w:abstractNum>
-  <w:abstractNum w:abstractNumId="2" w15:restartNumberingAfterBreak="0">
+  <w:abstractNum w:abstractNumId="3" w15:restartNumberingAfterBreak="0">
     <w:nsid w:val="15087B4C"/>
     <w:multiLevelType w:val="hybridMultilevel"/>
     <w:tmpl w:val="275EB63C"/>
@@ -1695,7 +2279,7 @@
       </w:rPr>
     </w:lvl>
   </w:abstractNum>
-  <w:abstractNum w:abstractNumId="3" w15:restartNumberingAfterBreak="0">
+  <w:abstractNum w:abstractNumId="4" w15:restartNumberingAfterBreak="0">
     <w:nsid w:val="1B454E2D"/>
     <w:multiLevelType w:val="hybridMultilevel"/>
     <w:tmpl w:val="57864BD4"/>
@@ -1808,7 +2392,7 @@
       </w:rPr>
     </w:lvl>
   </w:abstractNum>
-  <w:abstractNum w:abstractNumId="4" w15:restartNumberingAfterBreak="0">
+  <w:abstractNum w:abstractNumId="5" w15:restartNumberingAfterBreak="0">
     <w:nsid w:val="1F2B7D55"/>
     <w:multiLevelType w:val="hybridMultilevel"/>
     <w:tmpl w:val="08446FCC"/>
@@ -1921,7 +2505,7 @@
       </w:rPr>
     </w:lvl>
   </w:abstractNum>
-  <w:abstractNum w:abstractNumId="5" w15:restartNumberingAfterBreak="0">
+  <w:abstractNum w:abstractNumId="6" w15:restartNumberingAfterBreak="0">
     <w:nsid w:val="2004757B"/>
     <w:multiLevelType w:val="hybridMultilevel"/>
     <w:tmpl w:val="70E8EAC8"/>
@@ -2007,7 +2591,7 @@
       </w:pPr>
     </w:lvl>
   </w:abstractNum>
-  <w:abstractNum w:abstractNumId="6" w15:restartNumberingAfterBreak="0">
+  <w:abstractNum w:abstractNumId="7" w15:restartNumberingAfterBreak="0">
     <w:nsid w:val="30CD71B3"/>
     <w:multiLevelType w:val="hybridMultilevel"/>
     <w:tmpl w:val="85A6AC02"/>
@@ -2120,7 +2704,7 @@
       </w:rPr>
     </w:lvl>
   </w:abstractNum>
-  <w:abstractNum w:abstractNumId="7" w15:restartNumberingAfterBreak="0">
+  <w:abstractNum w:abstractNumId="8" w15:restartNumberingAfterBreak="0">
     <w:nsid w:val="366A516A"/>
     <w:multiLevelType w:val="hybridMultilevel"/>
     <w:tmpl w:val="158E611C"/>
@@ -2233,7 +2817,7 @@
       </w:rPr>
     </w:lvl>
   </w:abstractNum>
-  <w:abstractNum w:abstractNumId="8" w15:restartNumberingAfterBreak="0">
+  <w:abstractNum w:abstractNumId="9" w15:restartNumberingAfterBreak="0">
     <w:nsid w:val="3A672F2C"/>
     <w:multiLevelType w:val="hybridMultilevel"/>
     <w:tmpl w:val="D9AC5BCA"/>
@@ -2346,7 +2930,7 @@
       </w:rPr>
     </w:lvl>
   </w:abstractNum>
-  <w:abstractNum w:abstractNumId="9" w15:restartNumberingAfterBreak="0">
+  <w:abstractNum w:abstractNumId="10" w15:restartNumberingAfterBreak="0">
     <w:nsid w:val="55D221BB"/>
     <w:multiLevelType w:val="hybridMultilevel"/>
     <w:tmpl w:val="8C26FCF2"/>
@@ -2459,7 +3043,7 @@
       </w:rPr>
     </w:lvl>
   </w:abstractNum>
-  <w:abstractNum w:abstractNumId="10" w15:restartNumberingAfterBreak="0">
+  <w:abstractNum w:abstractNumId="11" w15:restartNumberingAfterBreak="0">
     <w:nsid w:val="5D0A0DFF"/>
     <w:multiLevelType w:val="hybridMultilevel"/>
     <w:tmpl w:val="4FF4AE94"/>
@@ -2572,7 +3156,7 @@
       </w:rPr>
     </w:lvl>
   </w:abstractNum>
-  <w:abstractNum w:abstractNumId="11" w15:restartNumberingAfterBreak="0">
+  <w:abstractNum w:abstractNumId="12" w15:restartNumberingAfterBreak="0">
     <w:nsid w:val="64CA696B"/>
     <w:multiLevelType w:val="hybridMultilevel"/>
     <w:tmpl w:val="D02CB710"/>
@@ -2685,7 +3269,7 @@
       </w:rPr>
     </w:lvl>
   </w:abstractNum>
-  <w:abstractNum w:abstractNumId="12" w15:restartNumberingAfterBreak="0">
+  <w:abstractNum w:abstractNumId="13" w15:restartNumberingAfterBreak="0">
     <w:nsid w:val="74E37F65"/>
     <w:multiLevelType w:val="hybridMultilevel"/>
     <w:tmpl w:val="D3C6F8D4"/>
@@ -2799,43 +3383,46 @@
     </w:lvl>
   </w:abstractNum>
   <w:num w:numId="1" w16cid:durableId="1857303989">
+    <w:abstractNumId w:val="6"/>
+  </w:num>
+  <w:num w:numId="2" w16cid:durableId="456097550">
+    <w:abstractNumId w:val="2"/>
+  </w:num>
+  <w:num w:numId="3" w16cid:durableId="1460144469">
+    <w:abstractNumId w:val="9"/>
+  </w:num>
+  <w:num w:numId="4" w16cid:durableId="1305502726">
+    <w:abstractNumId w:val="13"/>
+  </w:num>
+  <w:num w:numId="5" w16cid:durableId="1675450791">
     <w:abstractNumId w:val="5"/>
   </w:num>
-  <w:num w:numId="2" w16cid:durableId="456097550">
-    <w:abstractNumId w:val="1"/>
-  </w:num>
-  <w:num w:numId="3" w16cid:durableId="1460144469">
+  <w:num w:numId="6" w16cid:durableId="1412309538">
     <w:abstractNumId w:val="8"/>
   </w:num>
-  <w:num w:numId="4" w16cid:durableId="1305502726">
+  <w:num w:numId="7" w16cid:durableId="1854949286">
     <w:abstractNumId w:val="12"/>
   </w:num>
-  <w:num w:numId="5" w16cid:durableId="1675450791">
+  <w:num w:numId="8" w16cid:durableId="1631789211">
+    <w:abstractNumId w:val="3"/>
+  </w:num>
+  <w:num w:numId="9" w16cid:durableId="588661011">
+    <w:abstractNumId w:val="7"/>
+  </w:num>
+  <w:num w:numId="10" w16cid:durableId="320278500">
     <w:abstractNumId w:val="4"/>
   </w:num>
-  <w:num w:numId="6" w16cid:durableId="1412309538">
-    <w:abstractNumId w:val="7"/>
-  </w:num>
-  <w:num w:numId="7" w16cid:durableId="1854949286">
-    <w:abstractNumId w:val="11"/>
-  </w:num>
-  <w:num w:numId="8" w16cid:durableId="1631789211">
-    <w:abstractNumId w:val="2"/>
-  </w:num>
-  <w:num w:numId="9" w16cid:durableId="588661011">
-    <w:abstractNumId w:val="6"/>
-  </w:num>
-  <w:num w:numId="10" w16cid:durableId="320278500">
-    <w:abstractNumId w:val="3"/>
-  </w:num>
   <w:num w:numId="11" w16cid:durableId="1084687520">
-    <w:abstractNumId w:val="9"/>
+    <w:abstractNumId w:val="10"/>
   </w:num>
   <w:num w:numId="12" w16cid:durableId="595864227">
     <w:abstractNumId w:val="0"/>
   </w:num>
   <w:num w:numId="13" w16cid:durableId="976834223">
-    <w:abstractNumId w:val="10"/>
+    <w:abstractNumId w:val="11"/>
+  </w:num>
+  <w:num w:numId="14" w16cid:durableId="1384670621">
+    <w:abstractNumId w:val="1"/>
   </w:num>
 </w:numbering>
 </file>
@@ -3805,4 +4392,16 @@
     </a:ext>
   </a:extLst>
 </a:theme>
+</file>
+
+<file path=customXml/item1.xml><?xml version="1.0" encoding="utf-8"?>
+<b:Sources xmlns:b="http://schemas.openxmlformats.org/officeDocument/2006/bibliography" xmlns="http://schemas.openxmlformats.org/officeDocument/2006/bibliography" SelectedStyle="\APASixthEditionOfficeOnline.xsl" StyleName="APA" Version="6"/>
+</file>
+
+<file path=customXml/itemProps1.xml><?xml version="1.0" encoding="utf-8"?>
+<ds:datastoreItem xmlns:ds="http://schemas.openxmlformats.org/officeDocument/2006/customXml" ds:itemID="{EA13BC6E-B4BA-45A9-B815-F671D51CE99D}">
+  <ds:schemaRefs>
+    <ds:schemaRef ds:uri="http://schemas.openxmlformats.org/officeDocument/2006/bibliography"/>
+  </ds:schemaRefs>
+</ds:datastoreItem>
 </file>
</xml_diff>

<commit_message>
last commit on the word document.
</commit_message>
<xml_diff>
--- a/MMI513-TermProjectReport.docx
+++ b/MMI513-TermProjectReport.docx
@@ -30,7 +30,13 @@
     </w:p>
     <w:p>
       <w:r>
-        <w:t xml:space="preserve">We would like to start with introducing ourselves as a team. We are a team of two, two friends who have met in our master’s in MMI; Nuri Baran Ayana, an Electronic &amp; Electrical Engineer; and Ali Ozan, a Civil </w:t>
+        <w:t xml:space="preserve">We would like to start </w:t>
+      </w:r>
+      <w:r>
+        <w:t>by</w:t>
+      </w:r>
+      <w:r>
+        <w:t xml:space="preserve"> introducing ourselves as a team. We are a team of two, two friends who have met in our master’s in MMI; Nuri Baran Ayana, an Electronic &amp; Electrical Engineer; and Ali Ozan, a Civil </w:t>
       </w:r>
       <w:proofErr w:type="gramStart"/>
       <w:r>
@@ -43,7 +49,19 @@
     </w:p>
     <w:p>
       <w:r>
-        <w:t>We have investigated several existing repositories that might be suitable for our term project to use as a base project to build upon. We have experimented with nearly 10 projects, considered their recency, scope, complexity, similarity to the original game of Pac-Man, the ease of modifications etc.</w:t>
+        <w:t xml:space="preserve">We have investigated several existing repositories that might be suitable for our term project to use as a base project to build upon. We have experimented with nearly 10 projects, </w:t>
+      </w:r>
+      <w:r>
+        <w:t>considering</w:t>
+      </w:r>
+      <w:r>
+        <w:t xml:space="preserve"> their recency, scope, complexity, similarity to the original game of Pac-Man, ease of modifications</w:t>
+      </w:r>
+      <w:r>
+        <w:t>,</w:t>
+      </w:r>
+      <w:r>
+        <w:t xml:space="preserve"> etc.</w:t>
       </w:r>
     </w:p>
     <w:p>
@@ -127,15 +145,19 @@
         </w:r>
       </w:hyperlink>
       <w:r>
-        <w:t xml:space="preserve"> which is a very good implementation of the original game with good visuals, animations, </w:t>
-      </w:r>
-      <w:proofErr w:type="gramStart"/>
-      <w:r>
-        <w:t>style</w:t>
-      </w:r>
-      <w:proofErr w:type="gramEnd"/>
-      <w:r>
-        <w:t xml:space="preserve"> and functionality. We wanted to use that as a base project first, but the way the walls are rendered with their curved shapes raised a major challenge. The project uses them as static maps, but creating these curved corners with separate rotation matrices and layouts was too big of a challenge for random maze creation. So, we shifted our focus to projects that has rigid shapes and corners for the walls.</w:t>
+        <w:t xml:space="preserve"> which is a very good implementation of the original game with good visuals, animations, style</w:t>
+      </w:r>
+      <w:r>
+        <w:t>,</w:t>
+      </w:r>
+      <w:r>
+        <w:t xml:space="preserve"> and functionality. We wanted to use that as a base project first, but the way the walls are rendered with their curved shapes raised a major challenge. The project uses them as static maps, but creating these curved corners with separate rotation matrices and layouts was too big of a challenge for random maze creation. So, we shifted our focus to projects that </w:t>
+      </w:r>
+      <w:r>
+        <w:t>have</w:t>
+      </w:r>
+      <w:r>
+        <w:t xml:space="preserve"> rigid shapes and corners for the walls.</w:t>
       </w:r>
       <w:r>
         <w:t xml:space="preserve"> </w:t>
@@ -216,7 +238,13 @@
         <w:t xml:space="preserve"> </w:t>
       </w:r>
       <w:r>
-        <w:t xml:space="preserve">Eventually, we have settled on project from the following repository: </w:t>
+        <w:t xml:space="preserve">Eventually, we settled on </w:t>
+      </w:r>
+      <w:r>
+        <w:t xml:space="preserve">the </w:t>
+      </w:r>
+      <w:r>
+        <w:t xml:space="preserve">project from the following repository: </w:t>
       </w:r>
       <w:hyperlink r:id="rId11" w:history="1">
         <w:r>
@@ -235,7 +263,7 @@
       </w:r>
       <w:proofErr w:type="gramEnd"/>
       <w:r>
-        <w:t xml:space="preserve"> lacking in the visual art style. Since, the art is not very important in our context, we have happily adopted the project. The original code is a bit crowded and stacked on a single Python </w:t>
+        <w:t xml:space="preserve"> lacking in the visual art style. Since art is not very important in our context, we have happily adopted the project. The original code is a bit crowded and stacked on a single Python </w:t>
       </w:r>
       <w:proofErr w:type="gramStart"/>
       <w:r>
@@ -243,19 +271,21 @@
       </w:r>
       <w:proofErr w:type="gramEnd"/>
       <w:r>
-        <w:t xml:space="preserve"> but it met our expectations. It has a replica of the original Pac-Man map, but defined with ASCII characters; zeros for walls, ones for open paths, “G” for ghosts, “P” for player or Pac-Man, and finally “O” for powerups that frightens the ghosts and lets the player eat them. It also has the teleport gates in the middle, and the portal function is handled correctly. The ghosts have two modes which are “Chase” and “Scatter”. In Chase mode, the ghosts get a path to the current position of the player and try to get to them. In the Scatter mode which gets activated when the player picks up the power-up, the ghosts pick a random reachable location as their target and try to get to it. The problematic part of the original project is that, when a ghost picks a target, such as the player, it does not actually actively follow the player. It takes a snapshot of its position and the player’s position at that </w:t>
-      </w:r>
-      <w:proofErr w:type="gramStart"/>
-      <w:r>
-        <w:t>time, and</w:t>
-      </w:r>
-      <w:proofErr w:type="gramEnd"/>
-      <w:r>
-        <w:t xml:space="preserve"> follow the resulting path from that snapshot. Only when it gets to its destination, it takes another snapshot to determine its next target location. We have tried to handle this problem in our project as best as we could, the details will be discussed later.</w:t>
-      </w:r>
-    </w:p>
-    <w:p/>
-    <w:p/>
+        <w:t xml:space="preserve"> but it met our expectations. It has a replica of the original Pac-Man map, but defined with ASCII characters; zeros for walls, ones for open paths, “G” for ghosts, “P” for player or Pac-Man, and finally “O” for powerups that </w:t>
+      </w:r>
+      <w:r>
+        <w:t>frighten</w:t>
+      </w:r>
+      <w:r>
+        <w:t xml:space="preserve"> the ghosts and lets the player eat them. It also has the teleport gates in the middle, and the portal function is handled correctly. The ghosts have two modes which are “Chase” and “Scatter”. In Chase mode, the ghosts get a path to the current position of the player and try to get to them. In the Scatter mode which gets activated when the player picks up the power-up, the ghosts pick a random reachable location as their target and try to get to it. The problematic part of the original project is that, when a ghost picks a target, such as the player, it does not actively follow the player. It takes a snapshot of its position and the player’s position at that time and </w:t>
+      </w:r>
+      <w:r>
+        <w:t>follows</w:t>
+      </w:r>
+      <w:r>
+        <w:t xml:space="preserve"> the resulting path from that snapshot. Only when it gets to its destination, it takes another snapshot to determine its next target location. We have tried to handle this problem in our project as best as we could, the details will be discussed later.</w:t>
+      </w:r>
+    </w:p>
     <w:p>
       <w:pPr>
         <w:pStyle w:val="Heading2"/>
@@ -265,6 +295,7 @@
         </w:numPr>
       </w:pPr>
       <w:r>
+        <w:lastRenderedPageBreak/>
         <w:t>Enhancements</w:t>
       </w:r>
     </w:p>
@@ -801,7 +832,6 @@
         </w:numPr>
       </w:pPr>
       <w:r>
-        <w:lastRenderedPageBreak/>
         <w:t xml:space="preserve">Strategic Spawn Positioning:   </w:t>
       </w:r>
     </w:p>
@@ -829,7 +859,11 @@
         <w:t>Breadth First Search (BFS) Algorithm</w:t>
       </w:r>
       <w:r>
-        <w:t xml:space="preserve"> was used to scan each unit of the maze. </w:t>
+        <w:t xml:space="preserve"> was used to </w:t>
+      </w:r>
+      <w:r>
+        <w:lastRenderedPageBreak/>
+        <w:t xml:space="preserve">scan each unit of the maze. </w:t>
       </w:r>
       <w:r>
         <w:t>BFS adds the starting node to the queue and searches all the nodes by marking nodes as “Visited” and “Not Visited”.</w:t>
@@ -1229,16 +1263,19 @@
         </w:numPr>
       </w:pPr>
       <w:r>
+        <w:t>Generating Pathfinding Algorithm:</w:t>
+      </w:r>
+    </w:p>
+    <w:p>
+      <w:pPr>
+        <w:ind w:left="708"/>
+      </w:pPr>
+      <w:r>
+        <w:t xml:space="preserve">The AI is going to determine the path of the ghost for a given target location. The implemented A* is preferable since the A* algorithm is goal-oriented while the Dijkstra </w:t>
+      </w:r>
+      <w:r>
         <w:lastRenderedPageBreak/>
-        <w:t>Generating Pathfinding Algorithm:</w:t>
-      </w:r>
-    </w:p>
-    <w:p>
-      <w:pPr>
-        <w:ind w:left="708"/>
-      </w:pPr>
-      <w:r>
-        <w:t xml:space="preserve">The AI is going to determine the path of the ghost for a given target location. The implemented A* is preferable since the A* algorithm is goal-oriented while the Dijkstra algorithm (evaluated for a possible change) finds the shortest path without considering all directions. </w:t>
+        <w:t xml:space="preserve">algorithm (evaluated for a possible change) finds the shortest path without considering all directions. </w:t>
       </w:r>
       <w:r>
         <w:t>Therefore,</w:t>
@@ -1372,19 +1409,7 @@
         <w:t xml:space="preserve"> logs below show that </w:t>
       </w:r>
       <w:r>
-        <w:t xml:space="preserve">distances are bigger than the limit values of 10 where “Ghost Generation Time” is equal to 0, the initial time of ghost generated, and </w:t>
-      </w:r>
-      <w:r>
-        <w:t xml:space="preserve">“Ghost Generation Time” is equal to </w:t>
-      </w:r>
-      <w:r>
-        <w:t>1</w:t>
-      </w:r>
-      <w:r>
-        <w:t>,</w:t>
-      </w:r>
-      <w:r>
-        <w:t xml:space="preserve"> ghost generated at every 60 seconds</w:t>
+        <w:t>distances are bigger than the limit values of 10 where “Ghost Generation Time” is equal to 0, the initial time of ghost generated, and “Ghost Generation Time” is equal to 1, ghost generated at every 60 seconds</w:t>
       </w:r>
       <w:r>
         <w:t>. The output is given below:</w:t>
@@ -1464,10 +1489,7 @@
         <w:t>-AI:</w:t>
       </w:r>
       <w:r>
-        <w:t xml:space="preserve"> Log mechanisms </w:t>
-      </w:r>
-      <w:r>
-        <w:t xml:space="preserve">add the information of each ghost turned into a “Chase Mode” </w:t>
+        <w:t xml:space="preserve"> Log mechanisms add the information of each ghost turned into a “Chase Mode” </w:t>
       </w:r>
       <w:r>
         <w:t xml:space="preserve">which provides to observe the sensing mechanism of the ghosts by comparing the Manhattan Distance between ghosts and the players. </w:t>
@@ -1496,16 +1518,61 @@
         <w:rPr>
           <w:noProof/>
         </w:rPr>
+        <w:drawing>
+          <wp:inline distT="0" distB="0" distL="0" distR="0" wp14:anchorId="41F328A7" wp14:editId="37AD9996">
+            <wp:extent cx="5028205" cy="2316480"/>
+            <wp:effectExtent l="0" t="0" r="1270" b="7620"/>
+            <wp:docPr id="1" name="Picture 1"/>
+            <wp:cNvGraphicFramePr>
+              <a:graphicFrameLocks xmlns:a="http://schemas.openxmlformats.org/drawingml/2006/main" noChangeAspect="1"/>
+            </wp:cNvGraphicFramePr>
+            <a:graphic xmlns:a="http://schemas.openxmlformats.org/drawingml/2006/main">
+              <a:graphicData uri="http://schemas.openxmlformats.org/drawingml/2006/picture">
+                <pic:pic xmlns:pic="http://schemas.openxmlformats.org/drawingml/2006/picture">
+                  <pic:nvPicPr>
+                    <pic:cNvPr id="1" name=""/>
+                    <pic:cNvPicPr/>
+                  </pic:nvPicPr>
+                  <pic:blipFill>
+                    <a:blip r:embed="rId14"/>
+                    <a:stretch>
+                      <a:fillRect/>
+                    </a:stretch>
+                  </pic:blipFill>
+                  <pic:spPr>
+                    <a:xfrm>
+                      <a:off x="0" y="0"/>
+                      <a:ext cx="5057519" cy="2329985"/>
+                    </a:xfrm>
+                    <a:prstGeom prst="rect">
+                      <a:avLst/>
+                    </a:prstGeom>
+                  </pic:spPr>
+                </pic:pic>
+              </a:graphicData>
+            </a:graphic>
+          </wp:inline>
+        </w:drawing>
+      </w:r>
+    </w:p>
+    <w:p>
+      <w:pPr>
+        <w:ind w:left="1068"/>
+      </w:pPr>
+      <w:r>
+        <w:rPr>
+          <w:noProof/>
+        </w:rPr>
         <mc:AlternateContent>
           <mc:Choice Requires="wps">
             <w:drawing>
-              <wp:anchor distT="0" distB="0" distL="114300" distR="114300" simplePos="0" relativeHeight="251667456" behindDoc="0" locked="0" layoutInCell="1" allowOverlap="1" wp14:anchorId="1EA6181D" wp14:editId="6FA1E46A">
+              <wp:anchor distT="0" distB="0" distL="114300" distR="114300" simplePos="0" relativeHeight="251667456" behindDoc="0" locked="0" layoutInCell="1" allowOverlap="1" wp14:anchorId="1EA6181D" wp14:editId="1461635D">
                 <wp:simplePos x="0" y="0"/>
                 <wp:positionH relativeFrom="column">
-                  <wp:posOffset>2293620</wp:posOffset>
+                  <wp:posOffset>2278380</wp:posOffset>
                 </wp:positionH>
                 <wp:positionV relativeFrom="paragraph">
-                  <wp:posOffset>1717040</wp:posOffset>
+                  <wp:posOffset>8890</wp:posOffset>
                 </wp:positionV>
                 <wp:extent cx="2226310" cy="635"/>
                 <wp:effectExtent l="0" t="0" r="0" b="0"/>
@@ -1566,7 +1633,11 @@
           </mc:Choice>
           <mc:Fallback>
             <w:pict>
-              <v:shape w14:anchorId="1EA6181D" id="_x0000_s1028" type="#_x0000_t202" style="position:absolute;left:0;text-align:left;margin-left:180.6pt;margin-top:135.2pt;width:175.3pt;height:.05pt;z-index:251667456;visibility:visible;mso-wrap-style:square;mso-wrap-distance-left:9pt;mso-wrap-distance-top:0;mso-wrap-distance-right:9pt;mso-wrap-distance-bottom:0;mso-position-horizontal:absolute;mso-position-horizontal-relative:text;mso-position-vertical:absolute;mso-position-vertical-relative:text;v-text-anchor:top" o:gfxdata="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" stroked="f">
+              <v:shapetype w14:anchorId="1EA6181D" id="_x0000_t202" coordsize="21600,21600" o:spt="202" path="m,l,21600r21600,l21600,xe">
+                <v:stroke joinstyle="miter"/>
+                <v:path gradientshapeok="t" o:connecttype="rect"/>
+              </v:shapetype>
+              <v:shape id="_x0000_s1028" type="#_x0000_t202" style="position:absolute;left:0;text-align:left;margin-left:179.4pt;margin-top:.7pt;width:175.3pt;height:.05pt;z-index:251667456;visibility:visible;mso-wrap-style:square;mso-wrap-distance-left:9pt;mso-wrap-distance-top:0;mso-wrap-distance-right:9pt;mso-wrap-distance-bottom:0;mso-position-horizontal:absolute;mso-position-horizontal-relative:text;mso-position-vertical:absolute;mso-position-vertical-relative:text;v-text-anchor:top" o:gfxdata="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" stroked="f">
                 <v:textbox style="mso-fit-shape-to-text:t" inset="0,0,0,0">
                   <w:txbxContent>
                     <w:p>
@@ -1594,56 +1665,6 @@
           </mc:Fallback>
         </mc:AlternateContent>
       </w:r>
-      <w:r>
-        <w:rPr>
-          <w:noProof/>
-        </w:rPr>
-        <w:drawing>
-          <wp:inline distT="0" distB="0" distL="0" distR="0" wp14:anchorId="41F328A7" wp14:editId="3286FD44">
-            <wp:extent cx="4053205" cy="1638300"/>
-            <wp:effectExtent l="0" t="0" r="4445" b="0"/>
-            <wp:docPr id="1" name="Picture 1"/>
-            <wp:cNvGraphicFramePr>
-              <a:graphicFrameLocks xmlns:a="http://schemas.openxmlformats.org/drawingml/2006/main" noChangeAspect="1"/>
-            </wp:cNvGraphicFramePr>
-            <a:graphic xmlns:a="http://schemas.openxmlformats.org/drawingml/2006/main">
-              <a:graphicData uri="http://schemas.openxmlformats.org/drawingml/2006/picture">
-                <pic:pic xmlns:pic="http://schemas.openxmlformats.org/drawingml/2006/picture">
-                  <pic:nvPicPr>
-                    <pic:cNvPr id="1" name=""/>
-                    <pic:cNvPicPr/>
-                  </pic:nvPicPr>
-                  <pic:blipFill>
-                    <a:blip r:embed="rId14"/>
-                    <a:stretch>
-                      <a:fillRect/>
-                    </a:stretch>
-                  </pic:blipFill>
-                  <pic:spPr>
-                    <a:xfrm>
-                      <a:off x="0" y="0"/>
-                      <a:ext cx="4060945" cy="1641428"/>
-                    </a:xfrm>
-                    <a:prstGeom prst="rect">
-                      <a:avLst/>
-                    </a:prstGeom>
-                  </pic:spPr>
-                </pic:pic>
-              </a:graphicData>
-            </a:graphic>
-          </wp:inline>
-        </w:drawing>
-      </w:r>
-    </w:p>
-    <w:p>
-      <w:pPr>
-        <w:ind w:left="1068"/>
-      </w:pPr>
-    </w:p>
-    <w:p>
-      <w:pPr>
-        <w:ind w:left="1068"/>
-      </w:pPr>
     </w:p>
     <w:p>
       <w:pPr>
@@ -1666,15 +1687,7 @@
         <w:t>In conclusion, the integration of dynamic maze generation, sophisticated Strategy-AI, Tactical-AI, and an in-depth Analytics module has significantly elevated the complexity and engagement level of our Pac-Man game.</w:t>
       </w:r>
       <w:r>
-        <w:t xml:space="preserve"> The base project has been developed for a single maze and deterministic behaviors of the ghosts. With our contribution, the diversity in the game was provided to the player to have </w:t>
-      </w:r>
-      <w:proofErr w:type="spellStart"/>
-      <w:r>
-        <w:t>a</w:t>
-      </w:r>
-      <w:proofErr w:type="spellEnd"/>
-      <w:r>
-        <w:t xml:space="preserve"> wider experience. </w:t>
+        <w:t xml:space="preserve"> The base project has been developed for a single maze and deterministic behaviors of the ghosts. With our contribution, the diversity in the game was provided to the player to have a wider experience. </w:t>
       </w:r>
     </w:p>
     <w:p>

</xml_diff>

<commit_message>
commit on the log mechanism
</commit_message>
<xml_diff>
--- a/MMI513-TermProjectReport.docx
+++ b/MMI513-TermProjectReport.docx
@@ -1095,7 +1095,13 @@
         </w:numPr>
       </w:pPr>
       <w:r>
-        <w:t xml:space="preserve">The placement for spawn locations of the ghosts is generated for generic locations of the players and mazes. </w:t>
+        <w:t xml:space="preserve">The placement for spawn locations of the ghosts is generated for </w:t>
+      </w:r>
+      <w:r>
+        <w:t>diverse</w:t>
+      </w:r>
+      <w:r>
+        <w:t xml:space="preserve"> locations of the players and mazes. </w:t>
       </w:r>
     </w:p>
     <w:p>

</xml_diff>